<commit_message>
update: Finish Write-Up.md notes
</commit_message>
<xml_diff>
--- a/DataViz_FeedbackNotes.docx
+++ b/DataViz_FeedbackNotes.docx
@@ -1,14 +1,31 @@
 
 <file path=word/document.xml><?xml version="1.0" encoding="utf-8"?>
-<w:document xmlns:wpc="http://schemas.microsoft.com/office/word/2010/wordprocessingCanvas" xmlns:mo="http://schemas.microsoft.com/office/mac/office/2008/main" xmlns:mc="http://schemas.openxmlformats.org/markup-compatibility/2006" xmlns:mv="urn:schemas-microsoft-com:mac:vml" xmlns:o="urn:schemas-microsoft-com:office:office" xmlns:r="http://schemas.openxmlformats.org/officeDocument/2006/relationships" xmlns:m="http://schemas.openxmlformats.org/officeDocument/2006/math" xmlns:v="urn:schemas-microsoft-com:vml" xmlns:wp14="http://schemas.microsoft.com/office/word/2010/wordprocessingDrawing" xmlns:wp="http://schemas.openxmlformats.org/drawingml/2006/wordprocessingDrawing" xmlns:w10="urn:schemas-microsoft-com:office:word" xmlns:w="http://schemas.openxmlformats.org/wordprocessingml/2006/main" xmlns:w14="http://schemas.microsoft.com/office/word/2010/wordml" xmlns:wpg="http://schemas.microsoft.com/office/word/2010/wordprocessingGroup" xmlns:wpi="http://schemas.microsoft.com/office/word/2010/wordprocessingInk" xmlns:wne="http://schemas.microsoft.com/office/word/2006/wordml" xmlns:wps="http://schemas.microsoft.com/office/word/2010/wordprocessingShape" mc:Ignorable="w14 wp14">
+<w:document xmlns:wpc="http://schemas.microsoft.com/office/word/2010/wordprocessingCanvas" xmlns:cx="http://schemas.microsoft.com/office/drawing/2014/chartex" xmlns:cx1="http://schemas.microsoft.com/office/drawing/2015/9/8/chartex" xmlns:cx2="http://schemas.microsoft.com/office/drawing/2015/10/21/chartex" xmlns:cx3="http://schemas.microsoft.com/office/drawing/2016/5/9/chartex" xmlns:cx4="http://schemas.microsoft.com/office/drawing/2016/5/10/chartex" xmlns:cx5="http://schemas.microsoft.com/office/drawing/2016/5/11/chartex" xmlns:cx6="http://schemas.microsoft.com/office/drawing/2016/5/12/chartex" xmlns:cx7="http://schemas.microsoft.com/office/drawing/2016/5/13/chartex" xmlns:cx8="http://schemas.microsoft.com/office/drawing/2016/5/14/chartex" xmlns:mc="http://schemas.openxmlformats.org/markup-compatibility/2006" xmlns:aink="http://schemas.microsoft.com/office/drawing/2016/ink" xmlns:am3d="http://schemas.microsoft.com/office/drawing/2017/model3d" xmlns:o="urn:schemas-microsoft-com:office:office" xmlns:r="http://schemas.openxmlformats.org/officeDocument/2006/relationships" xmlns:m="http://schemas.openxmlformats.org/officeDocument/2006/math" xmlns:v="urn:schemas-microsoft-com:vml" xmlns:wp14="http://schemas.microsoft.com/office/word/2010/wordprocessingDrawing" xmlns:wp="http://schemas.openxmlformats.org/drawingml/2006/wordprocessingDrawing" xmlns:w10="urn:schemas-microsoft-com:office:word" xmlns:w="http://schemas.openxmlformats.org/wordprocessingml/2006/main" xmlns:w14="http://schemas.microsoft.com/office/word/2010/wordml" xmlns:w15="http://schemas.microsoft.com/office/word/2012/wordml" xmlns:w16cid="http://schemas.microsoft.com/office/word/2016/wordml/cid" xmlns:w16se="http://schemas.microsoft.com/office/word/2015/wordml/symex" xmlns:wpg="http://schemas.microsoft.com/office/word/2010/wordprocessingGroup" xmlns:wpi="http://schemas.microsoft.com/office/word/2010/wordprocessingInk" xmlns:wne="http://schemas.microsoft.com/office/word/2006/wordml" xmlns:wps="http://schemas.microsoft.com/office/word/2010/wordprocessingShape" mc:Ignorable="w14 w15 w16se w16cid wp14">
   <w:body>
     <w:p>
       <w:r>
-        <w:t>Notes for Dave</w:t>
+        <w:t>General across whole story</w:t>
+      </w:r>
+    </w:p>
+    <w:p>
+      <w:pPr>
+        <w:pStyle w:val="ListParagraph"/>
+        <w:numPr>
+          <w:ilvl w:val="0"/>
+          <w:numId w:val="7"/>
+        </w:numPr>
+      </w:pPr>
+      <w:r>
+        <w:t>Don’t capitalize data labels in text commentary (e.g. should be “suspended” not “Suspended”)</w:t>
       </w:r>
     </w:p>
     <w:p/>
     <w:p>
+      <w:r>
+        <w:t>Slide 1</w:t>
+      </w:r>
+    </w:p>
+    <w:p>
       <w:pPr>
         <w:pStyle w:val="ListParagraph"/>
         <w:numPr>
@@ -17,46 +34,25 @@
         </w:numPr>
       </w:pPr>
       <w:r>
-        <w:t>Aesthetic</w:t>
-      </w:r>
-    </w:p>
-    <w:p>
-      <w:pPr>
-        <w:pStyle w:val="ListParagraph"/>
-        <w:numPr>
-          <w:ilvl w:val="0"/>
-          <w:numId w:val="1"/>
-        </w:numPr>
-      </w:pPr>
-      <w:r>
-        <w:t>What’s not obvious</w:t>
-      </w:r>
-    </w:p>
-    <w:p/>
-    <w:p>
-      <w:r>
-        <w:t>Slide 1</w:t>
-      </w:r>
-    </w:p>
-    <w:p>
-      <w:pPr>
-        <w:pStyle w:val="ListParagraph"/>
-        <w:numPr>
-          <w:ilvl w:val="0"/>
-          <w:numId w:val="1"/>
-        </w:numPr>
-      </w:pPr>
-    </w:p>
-    <w:p>
-      <w:pPr>
-        <w:pStyle w:val="ListParagraph"/>
-        <w:numPr>
-          <w:ilvl w:val="0"/>
-          <w:numId w:val="1"/>
-        </w:numPr>
-      </w:pPr>
-      <w:r>
-        <w:t>Would your audience know what a linear trend would be?</w:t>
+        <w:t>Audience likely won’t</w:t>
+      </w:r>
+      <w:r>
+        <w:t xml:space="preserve"> know what a </w:t>
+      </w:r>
+      <w:r>
+        <w:t>“</w:t>
+      </w:r>
+      <w:r>
+        <w:t>linear trend</w:t>
+      </w:r>
+      <w:r>
+        <w:t>”</w:t>
+      </w:r>
+      <w:r>
+        <w:t xml:space="preserve"> </w:t>
+      </w:r>
+      <w:r>
+        <w:t>is</w:t>
       </w:r>
     </w:p>
     <w:p>
@@ -68,7 +64,16 @@
         </w:numPr>
       </w:pPr>
       <w:r>
-        <w:t>Make it more descriptive  and less scientific lanugauge</w:t>
+        <w:t xml:space="preserve">Make it more </w:t>
+      </w:r>
+      <w:r>
+        <w:t>descriptive and</w:t>
+      </w:r>
+      <w:r>
+        <w:t xml:space="preserve"> less scientific </w:t>
+      </w:r>
+      <w:r>
+        <w:t>language</w:t>
       </w:r>
     </w:p>
     <w:p>
@@ -80,7 +85,7 @@
         </w:numPr>
       </w:pPr>
       <w:r>
-        <w:t xml:space="preserve">Maybe “steady growth” </w:t>
+        <w:t xml:space="preserve">Use “different growth patterns” for most accessible language </w:t>
       </w:r>
     </w:p>
     <w:p>
@@ -94,6 +99,9 @@
       <w:r>
         <w:t>The population color needs to be darker, brighter, hard to see</w:t>
       </w:r>
+      <w:r>
+        <w:t xml:space="preserve"> currently</w:t>
+      </w:r>
     </w:p>
     <w:p>
       <w:pPr>
@@ -104,7 +112,13 @@
         </w:numPr>
       </w:pPr>
       <w:r>
-        <w:t>The axes are not synchronized (this is an easy change)</w:t>
+        <w:t xml:space="preserve">The axes are not synchronized </w:t>
+      </w:r>
+      <w:r>
+        <w:t xml:space="preserve">so fraction of registered voters </w:t>
+      </w:r>
+      <w:r>
+        <w:t>isn’t intuitive</w:t>
       </w:r>
     </w:p>
     <w:p>
@@ -116,7 +130,22 @@
         </w:numPr>
       </w:pPr>
       <w:r>
-        <w:t>Maybe shade in what percentage of the non-voting immigrant population, maybe a pie chart on this as well</w:t>
+        <w:t>Remove the speculat</w:t>
+      </w:r>
+      <w:r>
+        <w:t>io</w:t>
+      </w:r>
+      <w:r>
+        <w:t xml:space="preserve">n </w:t>
+      </w:r>
+      <w:r>
+        <w:t>about the</w:t>
+      </w:r>
+      <w:r>
+        <w:t xml:space="preserve"> non-voting immigrant population </w:t>
+      </w:r>
+      <w:r>
+        <w:t>as you don’t have the data to back this up, even as a speculation</w:t>
       </w:r>
     </w:p>
     <w:p>
@@ -128,226 +157,302 @@
         </w:numPr>
       </w:pPr>
       <w:r>
-        <w:t>Remove the speculatn on the non-voting immigrant population statement as you don’t have time to add data</w:t>
-      </w:r>
-    </w:p>
-    <w:p>
-      <w:pPr>
-        <w:pStyle w:val="ListParagraph"/>
-        <w:numPr>
-          <w:ilvl w:val="0"/>
-          <w:numId w:val="1"/>
-        </w:numPr>
-      </w:pPr>
-      <w:r>
-        <w:t>Horizonal reference lin for 2018 voting age population number</w:t>
-      </w:r>
-    </w:p>
-    <w:p>
-      <w:pPr>
-        <w:pStyle w:val="ListParagraph"/>
-        <w:numPr>
-          <w:ilvl w:val="0"/>
-          <w:numId w:val="1"/>
-        </w:numPr>
-      </w:pPr>
-      <w:r>
-        <w:t xml:space="preserve">turnout SHOULE BE CLEAR THAT </w:t>
-      </w:r>
-      <w:r>
-        <w:tab/>
-        <w:t>IT IS FOR THE PRIMARY</w:t>
+        <w:t>Horizonal reference lin</w:t>
+      </w:r>
+      <w:r>
+        <w:t>e</w:t>
+      </w:r>
+      <w:r>
+        <w:t xml:space="preserve"> for 2018 voting age population number</w:t>
+      </w:r>
+      <w:r>
+        <w:t xml:space="preserve"> to give clear sense of what the ultimate goal is</w:t>
+      </w:r>
+    </w:p>
+    <w:p>
+      <w:r>
+        <w:t>Slide 2</w:t>
+      </w:r>
+    </w:p>
+    <w:p>
+      <w:pPr>
+        <w:pStyle w:val="ListParagraph"/>
+        <w:numPr>
+          <w:ilvl w:val="0"/>
+          <w:numId w:val="3"/>
+        </w:numPr>
+      </w:pPr>
+      <w:r>
+        <w:t xml:space="preserve">What do you mean by edge cases…maybe use more accessible language </w:t>
+      </w:r>
+      <w:r>
+        <w:t xml:space="preserve">(e.g. </w:t>
+      </w:r>
+      <w:r>
+        <w:t>“the smallest groups”</w:t>
+      </w:r>
+      <w:r>
+        <w:t>)</w:t>
+      </w:r>
+    </w:p>
+    <w:p>
+      <w:pPr>
+        <w:pStyle w:val="ListParagraph"/>
+        <w:numPr>
+          <w:ilvl w:val="0"/>
+          <w:numId w:val="3"/>
+        </w:numPr>
+      </w:pPr>
+      <w:r>
+        <w:t xml:space="preserve">Put the text so that it is on the left, put the active/suspended chart together </w:t>
+      </w:r>
+      <w:r>
+        <w:t xml:space="preserve">with the </w:t>
+      </w:r>
+      <w:r>
+        <w:t>gender chart</w:t>
+      </w:r>
+    </w:p>
+    <w:p>
+      <w:pPr>
+        <w:pStyle w:val="ListParagraph"/>
+        <w:numPr>
+          <w:ilvl w:val="0"/>
+          <w:numId w:val="3"/>
+        </w:numPr>
+      </w:pPr>
+      <w:r>
+        <w:t>The age distribution should be shades of pu</w:t>
+      </w:r>
+      <w:r>
+        <w:t>r</w:t>
+      </w:r>
+      <w:r>
+        <w:t>ple</w:t>
+      </w:r>
+      <w:r>
+        <w:t>, avoids confusing it with the Active filter which is also green</w:t>
+      </w:r>
+    </w:p>
+    <w:p>
+      <w:pPr>
+        <w:pStyle w:val="ListParagraph"/>
+        <w:numPr>
+          <w:ilvl w:val="0"/>
+          <w:numId w:val="3"/>
+        </w:numPr>
+      </w:pPr>
+      <w:r>
+        <w:t>In the visual you can just go to 100</w:t>
+      </w:r>
+      <w:r>
+        <w:t xml:space="preserve"> years old</w:t>
+      </w:r>
+    </w:p>
+    <w:p>
+      <w:pPr>
+        <w:pStyle w:val="ListParagraph"/>
+        <w:numPr>
+          <w:ilvl w:val="0"/>
+          <w:numId w:val="3"/>
+        </w:numPr>
+      </w:pPr>
+      <w:r>
+        <w:t>Add language to text box letting readers know they should “click to filter” so they know about interactive filtering</w:t>
       </w:r>
     </w:p>
     <w:p/>
     <w:p>
       <w:r>
-        <w:t>Slide 2</w:t>
-      </w:r>
-    </w:p>
-    <w:p>
-      <w:pPr>
-        <w:pStyle w:val="ListParagraph"/>
-        <w:numPr>
-          <w:ilvl w:val="0"/>
-          <w:numId w:val="3"/>
-        </w:numPr>
-      </w:pPr>
-      <w:r>
-        <w:t>What do you mean by edge cases…maybe use more accessible language (filtering by groups, outlier,)</w:t>
-      </w:r>
-    </w:p>
-    <w:p>
-      <w:pPr>
-        <w:pStyle w:val="ListParagraph"/>
-        <w:numPr>
-          <w:ilvl w:val="0"/>
-          <w:numId w:val="3"/>
-        </w:numPr>
-      </w:pPr>
-      <w:r>
-        <w:t>Put the text so that it is on the left, put the active/suspended chart together gender chart</w:t>
-      </w:r>
-    </w:p>
-    <w:p>
-      <w:pPr>
-        <w:pStyle w:val="ListParagraph"/>
-        <w:numPr>
-          <w:ilvl w:val="0"/>
-          <w:numId w:val="3"/>
-        </w:numPr>
-      </w:pPr>
-      <w:r>
-        <w:t>The age distribution should be shades of puple</w:t>
-      </w:r>
-    </w:p>
-    <w:p>
-      <w:pPr>
-        <w:pStyle w:val="ListParagraph"/>
-        <w:numPr>
-          <w:ilvl w:val="0"/>
-          <w:numId w:val="3"/>
-        </w:numPr>
-      </w:pPr>
-      <w:r>
-        <w:t>In the visual you can just go to 100</w:t>
-      </w:r>
-    </w:p>
-    <w:p>
-      <w:pPr>
-        <w:pStyle w:val="ListParagraph"/>
-        <w:numPr>
-          <w:ilvl w:val="0"/>
-          <w:numId w:val="3"/>
-        </w:numPr>
-      </w:pPr>
-      <w:r>
-        <w:t>Click to filter</w:t>
+        <w:t>Slide 3</w:t>
+      </w:r>
+    </w:p>
+    <w:p>
+      <w:pPr>
+        <w:pStyle w:val="ListParagraph"/>
+        <w:numPr>
+          <w:ilvl w:val="0"/>
+          <w:numId w:val="4"/>
+        </w:numPr>
+      </w:pPr>
+      <w:r>
+        <w:t>M</w:t>
+      </w:r>
+      <w:r>
+        <w:t>ake the play button large</w:t>
+      </w:r>
+      <w:r>
+        <w:t>r</w:t>
+      </w:r>
+      <w:r>
+        <w:t xml:space="preserve"> or at least provide instruction</w:t>
+      </w:r>
+      <w:r>
+        <w:t>s regarding how it should be used</w:t>
+      </w:r>
+    </w:p>
+    <w:p>
+      <w:pPr>
+        <w:pStyle w:val="ListParagraph"/>
+        <w:numPr>
+          <w:ilvl w:val="0"/>
+          <w:numId w:val="4"/>
+        </w:numPr>
+      </w:pPr>
+      <w:r>
+        <w:t xml:space="preserve">Once it </w:t>
+      </w:r>
+      <w:r>
+        <w:t>finishes, animation shouldn’t loop</w:t>
+      </w:r>
+    </w:p>
+    <w:p>
+      <w:pPr>
+        <w:pStyle w:val="ListParagraph"/>
+        <w:numPr>
+          <w:ilvl w:val="0"/>
+          <w:numId w:val="4"/>
+        </w:numPr>
+      </w:pPr>
+      <w:r>
+        <w:t>T</w:t>
+      </w:r>
+      <w:r>
+        <w:t>ell readers</w:t>
+      </w:r>
+      <w:r>
+        <w:t xml:space="preserve"> </w:t>
+      </w:r>
+      <w:r>
+        <w:t xml:space="preserve">that they can’t filter on this screen or just make it clear on screens with interactive filters that </w:t>
+      </w:r>
+      <w:r>
+        <w:t>they are interactive</w:t>
+      </w:r>
+    </w:p>
+    <w:p>
+      <w:pPr>
+        <w:pStyle w:val="ListParagraph"/>
+        <w:numPr>
+          <w:ilvl w:val="0"/>
+          <w:numId w:val="4"/>
+        </w:numPr>
+      </w:pPr>
+      <w:r>
+        <w:t xml:space="preserve">If possible, add an info box to the </w:t>
+      </w:r>
+      <w:r>
+        <w:t xml:space="preserve">Age at Registration pane that points out how distribution of ages skews older in Presidential election years </w:t>
+      </w:r>
+    </w:p>
+    <w:p>
+      <w:pPr>
+        <w:pStyle w:val="ListParagraph"/>
+        <w:numPr>
+          <w:ilvl w:val="0"/>
+          <w:numId w:val="4"/>
+        </w:numPr>
+      </w:pPr>
+      <w:r>
+        <w:t xml:space="preserve">Change axis title </w:t>
+      </w:r>
+      <w:r>
+        <w:t xml:space="preserve">of longitudinal plot </w:t>
+      </w:r>
+      <w:r>
+        <w:t xml:space="preserve">to make it clearer that </w:t>
+      </w:r>
+      <w:r>
+        <w:t>the percentage shown is “percentage of all voters in 2018" (e.g. “All Current Voters”</w:t>
+      </w:r>
+    </w:p>
+    <w:p>
+      <w:pPr>
+        <w:pStyle w:val="ListParagraph"/>
+        <w:numPr>
+          <w:ilvl w:val="0"/>
+          <w:numId w:val="4"/>
+        </w:numPr>
+      </w:pPr>
+      <w:r>
+        <w:t xml:space="preserve">Floating text box to describe that </w:t>
+      </w:r>
+      <w:r>
+        <w:t>the years labeled</w:t>
+      </w:r>
+      <w:r>
+        <w:t xml:space="preserve"> are </w:t>
+      </w:r>
+      <w:r>
+        <w:t xml:space="preserve">Presidential </w:t>
+      </w:r>
+      <w:r>
+        <w:t>election years</w:t>
       </w:r>
     </w:p>
     <w:p/>
     <w:p>
       <w:r>
-        <w:t>Slide 3</w:t>
-      </w:r>
-    </w:p>
-    <w:p>
-      <w:pPr>
-        <w:pStyle w:val="ListParagraph"/>
-        <w:numPr>
-          <w:ilvl w:val="0"/>
-          <w:numId w:val="4"/>
-        </w:numPr>
-      </w:pPr>
-      <w:r>
-        <w:t>Can you make the play button large or at least provide instruction</w:t>
-      </w:r>
-    </w:p>
-    <w:p>
-      <w:pPr>
-        <w:pStyle w:val="ListParagraph"/>
-        <w:numPr>
-          <w:ilvl w:val="0"/>
-          <w:numId w:val="4"/>
-        </w:numPr>
-      </w:pPr>
-      <w:r>
-        <w:t>Once it finishes, it should stay</w:t>
-      </w:r>
-    </w:p>
-    <w:p>
-      <w:pPr>
-        <w:pStyle w:val="ListParagraph"/>
-        <w:numPr>
-          <w:ilvl w:val="0"/>
-          <w:numId w:val="4"/>
-        </w:numPr>
-      </w:pPr>
-      <w:r>
-        <w:t>Can you pause it?</w:t>
-      </w:r>
-    </w:p>
-    <w:p>
-      <w:pPr>
-        <w:pStyle w:val="ListParagraph"/>
-        <w:numPr>
-          <w:ilvl w:val="0"/>
-          <w:numId w:val="4"/>
-        </w:numPr>
-      </w:pPr>
-      <w:r>
-        <w:t>Tell them you can’t filter on this screen (maybe just make it clear on slides that are clickable that they can be clicked)</w:t>
-      </w:r>
-    </w:p>
-    <w:p>
-      <w:pPr>
-        <w:pStyle w:val="ListParagraph"/>
-        <w:numPr>
-          <w:ilvl w:val="0"/>
-          <w:numId w:val="4"/>
-        </w:numPr>
-      </w:pPr>
-      <w:r>
-        <w:t>Could you add an info box?</w:t>
-      </w:r>
-    </w:p>
-    <w:p>
-      <w:pPr>
-        <w:pStyle w:val="ListParagraph"/>
-        <w:numPr>
-          <w:ilvl w:val="0"/>
-          <w:numId w:val="4"/>
-        </w:numPr>
-      </w:pPr>
-      <w:r>
-        <w:t>Change axis title to make it clearer that you are talking about people that register (all current voters)</w:t>
-      </w:r>
-    </w:p>
-    <w:p>
-      <w:pPr>
-        <w:pStyle w:val="ListParagraph"/>
-        <w:numPr>
-          <w:ilvl w:val="0"/>
-          <w:numId w:val="4"/>
-        </w:numPr>
-      </w:pPr>
-      <w:r>
-        <w:t>Floating text box to describe that the  years are election years</w:t>
+        <w:t>Slide 4</w:t>
+      </w:r>
+    </w:p>
+    <w:p>
+      <w:pPr>
+        <w:pStyle w:val="ListParagraph"/>
+        <w:numPr>
+          <w:ilvl w:val="0"/>
+          <w:numId w:val="5"/>
+        </w:numPr>
+      </w:pPr>
+      <w:r>
+        <w:t>Spelling mistake on Permanent</w:t>
+      </w:r>
+    </w:p>
+    <w:p>
+      <w:pPr>
+        <w:pStyle w:val="ListParagraph"/>
+        <w:numPr>
+          <w:ilvl w:val="0"/>
+          <w:numId w:val="5"/>
+        </w:numPr>
+      </w:pPr>
+      <w:r>
+        <w:t>Darken the background map</w:t>
+      </w:r>
+      <w:r>
+        <w:t xml:space="preserve"> so countries/other states are more visible</w:t>
+      </w:r>
+    </w:p>
+    <w:p>
+      <w:pPr>
+        <w:pStyle w:val="ListParagraph"/>
+        <w:numPr>
+          <w:ilvl w:val="0"/>
+          <w:numId w:val="5"/>
+        </w:numPr>
+      </w:pPr>
+      <w:r>
+        <w:t>Make permanent map blue color scale instead of purple, so you can use purple map color in next story point</w:t>
+      </w:r>
+    </w:p>
+    <w:p>
+      <w:pPr>
+        <w:pStyle w:val="ListParagraph"/>
+        <w:numPr>
+          <w:ilvl w:val="0"/>
+          <w:numId w:val="5"/>
+        </w:numPr>
+      </w:pPr>
+      <w:r>
+        <w:t>Make Mailing ZIP map a choropleth, with shades denoting number of registered voters</w:t>
+      </w:r>
+      <w:r>
+        <w:t xml:space="preserve"> (keep it orange)</w:t>
       </w:r>
     </w:p>
     <w:p/>
     <w:p>
       <w:r>
-        <w:t>Slide 4</w:t>
-      </w:r>
-    </w:p>
-    <w:p>
-      <w:pPr>
-        <w:pStyle w:val="ListParagraph"/>
-        <w:numPr>
-          <w:ilvl w:val="0"/>
-          <w:numId w:val="5"/>
-        </w:numPr>
-      </w:pPr>
-      <w:r>
-        <w:t>Spelling mistake on Permanent</w:t>
-      </w:r>
-    </w:p>
-    <w:p>
-      <w:pPr>
-        <w:pStyle w:val="ListParagraph"/>
-        <w:numPr>
-          <w:ilvl w:val="0"/>
-          <w:numId w:val="5"/>
-        </w:numPr>
-      </w:pPr>
-      <w:r>
-        <w:t>Darken the background map</w:t>
-      </w:r>
-    </w:p>
-    <w:p/>
-    <w:p>
-      <w:r>
         <w:t>Slide 5</w:t>
       </w:r>
     </w:p>
@@ -360,8 +465,7 @@
         </w:numPr>
       </w:pPr>
       <w:r>
-        <w:lastRenderedPageBreak/>
-        <w:t>Need to update the number on the blue legend, it should be a percentage</w:t>
+        <w:t>Make color scale be “10%” not “0.1”</w:t>
       </w:r>
     </w:p>
     <w:p>
@@ -373,7 +477,7 @@
         </w:numPr>
       </w:pPr>
       <w:r>
-        <w:t>Plan B could be fraction, but avoid unless nothing else possible</w:t>
+        <w:t>If not possible, change legend to “Fraction Registered of Total Possible Voters”</w:t>
       </w:r>
     </w:p>
     <w:p>
@@ -385,7 +489,7 @@
         </w:numPr>
       </w:pPr>
       <w:r>
-        <w:t>Color change between the maps only shouldbe made blue instead of purple, and don’t make it so t here are two uses of one color on a slide</w:t>
+        <w:t xml:space="preserve">Make map color a purple scale instead of blue, to avoid implicitly suggesting that the data are all for </w:t>
       </w:r>
     </w:p>
     <w:p>
@@ -397,7 +501,7 @@
         </w:numPr>
       </w:pPr>
       <w:r>
-        <w:t>Don’t capitalize Suspended (or any other things in the  text box)</w:t>
+        <w:t>If you can create the info text, “click on the X to see this”</w:t>
       </w:r>
     </w:p>
     <w:p>
@@ -409,24 +513,11 @@
         </w:numPr>
       </w:pPr>
       <w:r>
-        <w:t>If you can create the info text, “click on the X to see this”</w:t>
-      </w:r>
-    </w:p>
-    <w:p/>
-    <w:p>
-      <w:r>
-        <w:t>Maybe  explain suspended earlier - second story point</w:t>
-      </w:r>
-    </w:p>
-    <w:p/>
-    <w:p>
-      <w:r>
-        <w:t>Heatmap of mailing addresses to identify areas of importance</w:t>
+        <w:t>Add text to make it that these are interactive filters</w:t>
       </w:r>
       <w:bookmarkStart w:id="0" w:name="_GoBack"/>
       <w:bookmarkEnd w:id="0"/>
     </w:p>
-    <w:p/>
     <w:sectPr>
       <w:pgSz w:w="12240" w:h="15840"/>
       <w:pgMar w:top="1440" w:right="1800" w:bottom="1440" w:left="1800" w:header="720" w:footer="720" w:gutter="0"/>
@@ -437,8 +528,8 @@
 </file>
 
 <file path=word/numbering.xml><?xml version="1.0" encoding="utf-8"?>
-<w:numbering xmlns:wpc="http://schemas.microsoft.com/office/word/2010/wordprocessingCanvas" xmlns:mo="http://schemas.microsoft.com/office/mac/office/2008/main" xmlns:mc="http://schemas.openxmlformats.org/markup-compatibility/2006" xmlns:mv="urn:schemas-microsoft-com:mac:vml" xmlns:o="urn:schemas-microsoft-com:office:office" xmlns:r="http://schemas.openxmlformats.org/officeDocument/2006/relationships" xmlns:m="http://schemas.openxmlformats.org/officeDocument/2006/math" xmlns:v="urn:schemas-microsoft-com:vml" xmlns:wp14="http://schemas.microsoft.com/office/word/2010/wordprocessingDrawing" xmlns:wp="http://schemas.openxmlformats.org/drawingml/2006/wordprocessingDrawing" xmlns:w10="urn:schemas-microsoft-com:office:word" xmlns:w="http://schemas.openxmlformats.org/wordprocessingml/2006/main" xmlns:w14="http://schemas.microsoft.com/office/word/2010/wordml" xmlns:wpg="http://schemas.microsoft.com/office/word/2010/wordprocessingGroup" xmlns:wpi="http://schemas.microsoft.com/office/word/2010/wordprocessingInk" xmlns:wne="http://schemas.microsoft.com/office/word/2006/wordml" xmlns:wps="http://schemas.microsoft.com/office/word/2010/wordprocessingShape" mc:Ignorable="w14 wp14">
-  <w:abstractNum w:abstractNumId="0">
+<w:numbering xmlns:wpc="http://schemas.microsoft.com/office/word/2010/wordprocessingCanvas" xmlns:cx="http://schemas.microsoft.com/office/drawing/2014/chartex" xmlns:cx1="http://schemas.microsoft.com/office/drawing/2015/9/8/chartex" xmlns:cx2="http://schemas.microsoft.com/office/drawing/2015/10/21/chartex" xmlns:cx3="http://schemas.microsoft.com/office/drawing/2016/5/9/chartex" xmlns:cx4="http://schemas.microsoft.com/office/drawing/2016/5/10/chartex" xmlns:cx5="http://schemas.microsoft.com/office/drawing/2016/5/11/chartex" xmlns:cx6="http://schemas.microsoft.com/office/drawing/2016/5/12/chartex" xmlns:cx7="http://schemas.microsoft.com/office/drawing/2016/5/13/chartex" xmlns:cx8="http://schemas.microsoft.com/office/drawing/2016/5/14/chartex" xmlns:mc="http://schemas.openxmlformats.org/markup-compatibility/2006" xmlns:aink="http://schemas.microsoft.com/office/drawing/2016/ink" xmlns:am3d="http://schemas.microsoft.com/office/drawing/2017/model3d" xmlns:o="urn:schemas-microsoft-com:office:office" xmlns:r="http://schemas.openxmlformats.org/officeDocument/2006/relationships" xmlns:m="http://schemas.openxmlformats.org/officeDocument/2006/math" xmlns:v="urn:schemas-microsoft-com:vml" xmlns:wp14="http://schemas.microsoft.com/office/word/2010/wordprocessingDrawing" xmlns:wp="http://schemas.openxmlformats.org/drawingml/2006/wordprocessingDrawing" xmlns:w10="urn:schemas-microsoft-com:office:word" xmlns:w="http://schemas.openxmlformats.org/wordprocessingml/2006/main" xmlns:w14="http://schemas.microsoft.com/office/word/2010/wordml" xmlns:w15="http://schemas.microsoft.com/office/word/2012/wordml" xmlns:w16cid="http://schemas.microsoft.com/office/word/2016/wordml/cid" xmlns:w16se="http://schemas.microsoft.com/office/word/2015/wordml/symex" xmlns:wpg="http://schemas.microsoft.com/office/word/2010/wordprocessingGroup" xmlns:wpi="http://schemas.microsoft.com/office/word/2010/wordprocessingInk" xmlns:wne="http://schemas.microsoft.com/office/word/2006/wordml" xmlns:wps="http://schemas.microsoft.com/office/word/2010/wordprocessingShape" mc:Ignorable="w14 w15 w16se w16cid wp14">
+  <w:abstractNum w:abstractNumId="0" w15:restartNumberingAfterBreak="0">
     <w:nsid w:val="0E0B5FB2"/>
     <w:multiLevelType w:val="hybridMultilevel"/>
     <w:tmpl w:val="0ACC938C"/>
@@ -551,7 +642,7 @@
       </w:rPr>
     </w:lvl>
   </w:abstractNum>
-  <w:abstractNum w:abstractNumId="1">
+  <w:abstractNum w:abstractNumId="1" w15:restartNumberingAfterBreak="0">
     <w:nsid w:val="21113037"/>
     <w:multiLevelType w:val="hybridMultilevel"/>
     <w:tmpl w:val="D69E0A4C"/>
@@ -664,7 +755,7 @@
       </w:rPr>
     </w:lvl>
   </w:abstractNum>
-  <w:abstractNum w:abstractNumId="2">
+  <w:abstractNum w:abstractNumId="2" w15:restartNumberingAfterBreak="0">
     <w:nsid w:val="3E3241E6"/>
     <w:multiLevelType w:val="hybridMultilevel"/>
     <w:tmpl w:val="AA9819D0"/>
@@ -750,7 +841,7 @@
       </w:pPr>
     </w:lvl>
   </w:abstractNum>
-  <w:abstractNum w:abstractNumId="3">
+  <w:abstractNum w:abstractNumId="3" w15:restartNumberingAfterBreak="0">
     <w:nsid w:val="4B1E793E"/>
     <w:multiLevelType w:val="hybridMultilevel"/>
     <w:tmpl w:val="3A3C8E10"/>
@@ -863,7 +954,7 @@
       </w:rPr>
     </w:lvl>
   </w:abstractNum>
-  <w:abstractNum w:abstractNumId="4">
+  <w:abstractNum w:abstractNumId="4" w15:restartNumberingAfterBreak="0">
     <w:nsid w:val="5A082F5E"/>
     <w:multiLevelType w:val="hybridMultilevel"/>
     <w:tmpl w:val="E3DC1A08"/>
@@ -976,7 +1067,120 @@
       </w:rPr>
     </w:lvl>
   </w:abstractNum>
-  <w:abstractNum w:abstractNumId="5">
+  <w:abstractNum w:abstractNumId="5" w15:restartNumberingAfterBreak="0">
+    <w:nsid w:val="6D714967"/>
+    <w:multiLevelType w:val="hybridMultilevel"/>
+    <w:tmpl w:val="5EEAC672"/>
+    <w:lvl w:ilvl="0" w:tplc="04090001">
+      <w:start w:val="1"/>
+      <w:numFmt w:val="bullet"/>
+      <w:lvlText w:val=""/>
+      <w:lvlJc w:val="left"/>
+      <w:pPr>
+        <w:ind w:left="720" w:hanging="360"/>
+      </w:pPr>
+      <w:rPr>
+        <w:rFonts w:ascii="Symbol" w:hAnsi="Symbol" w:hint="default"/>
+      </w:rPr>
+    </w:lvl>
+    <w:lvl w:ilvl="1" w:tplc="04090003" w:tentative="1">
+      <w:start w:val="1"/>
+      <w:numFmt w:val="bullet"/>
+      <w:lvlText w:val="o"/>
+      <w:lvlJc w:val="left"/>
+      <w:pPr>
+        <w:ind w:left="1440" w:hanging="360"/>
+      </w:pPr>
+      <w:rPr>
+        <w:rFonts w:ascii="Courier New" w:hAnsi="Courier New" w:cs="Courier New" w:hint="default"/>
+      </w:rPr>
+    </w:lvl>
+    <w:lvl w:ilvl="2" w:tplc="04090005" w:tentative="1">
+      <w:start w:val="1"/>
+      <w:numFmt w:val="bullet"/>
+      <w:lvlText w:val=""/>
+      <w:lvlJc w:val="left"/>
+      <w:pPr>
+        <w:ind w:left="2160" w:hanging="360"/>
+      </w:pPr>
+      <w:rPr>
+        <w:rFonts w:ascii="Wingdings" w:hAnsi="Wingdings" w:hint="default"/>
+      </w:rPr>
+    </w:lvl>
+    <w:lvl w:ilvl="3" w:tplc="04090001" w:tentative="1">
+      <w:start w:val="1"/>
+      <w:numFmt w:val="bullet"/>
+      <w:lvlText w:val=""/>
+      <w:lvlJc w:val="left"/>
+      <w:pPr>
+        <w:ind w:left="2880" w:hanging="360"/>
+      </w:pPr>
+      <w:rPr>
+        <w:rFonts w:ascii="Symbol" w:hAnsi="Symbol" w:hint="default"/>
+      </w:rPr>
+    </w:lvl>
+    <w:lvl w:ilvl="4" w:tplc="04090003" w:tentative="1">
+      <w:start w:val="1"/>
+      <w:numFmt w:val="bullet"/>
+      <w:lvlText w:val="o"/>
+      <w:lvlJc w:val="left"/>
+      <w:pPr>
+        <w:ind w:left="3600" w:hanging="360"/>
+      </w:pPr>
+      <w:rPr>
+        <w:rFonts w:ascii="Courier New" w:hAnsi="Courier New" w:cs="Courier New" w:hint="default"/>
+      </w:rPr>
+    </w:lvl>
+    <w:lvl w:ilvl="5" w:tplc="04090005" w:tentative="1">
+      <w:start w:val="1"/>
+      <w:numFmt w:val="bullet"/>
+      <w:lvlText w:val=""/>
+      <w:lvlJc w:val="left"/>
+      <w:pPr>
+        <w:ind w:left="4320" w:hanging="360"/>
+      </w:pPr>
+      <w:rPr>
+        <w:rFonts w:ascii="Wingdings" w:hAnsi="Wingdings" w:hint="default"/>
+      </w:rPr>
+    </w:lvl>
+    <w:lvl w:ilvl="6" w:tplc="04090001" w:tentative="1">
+      <w:start w:val="1"/>
+      <w:numFmt w:val="bullet"/>
+      <w:lvlText w:val=""/>
+      <w:lvlJc w:val="left"/>
+      <w:pPr>
+        <w:ind w:left="5040" w:hanging="360"/>
+      </w:pPr>
+      <w:rPr>
+        <w:rFonts w:ascii="Symbol" w:hAnsi="Symbol" w:hint="default"/>
+      </w:rPr>
+    </w:lvl>
+    <w:lvl w:ilvl="7" w:tplc="04090003" w:tentative="1">
+      <w:start w:val="1"/>
+      <w:numFmt w:val="bullet"/>
+      <w:lvlText w:val="o"/>
+      <w:lvlJc w:val="left"/>
+      <w:pPr>
+        <w:ind w:left="5760" w:hanging="360"/>
+      </w:pPr>
+      <w:rPr>
+        <w:rFonts w:ascii="Courier New" w:hAnsi="Courier New" w:cs="Courier New" w:hint="default"/>
+      </w:rPr>
+    </w:lvl>
+    <w:lvl w:ilvl="8" w:tplc="04090005" w:tentative="1">
+      <w:start w:val="1"/>
+      <w:numFmt w:val="bullet"/>
+      <w:lvlText w:val=""/>
+      <w:lvlJc w:val="left"/>
+      <w:pPr>
+        <w:ind w:left="6480" w:hanging="360"/>
+      </w:pPr>
+      <w:rPr>
+        <w:rFonts w:ascii="Wingdings" w:hAnsi="Wingdings" w:hint="default"/>
+      </w:rPr>
+    </w:lvl>
+  </w:abstractNum>
+  <w:abstractNum w:abstractNumId="6" w15:restartNumberingAfterBreak="0">
     <w:nsid w:val="7A334285"/>
     <w:multiLevelType w:val="hybridMultilevel"/>
     <w:tmpl w:val="3154CC38"/>
@@ -1090,7 +1294,7 @@
     </w:lvl>
   </w:abstractNum>
   <w:num w:numId="1">
-    <w:abstractNumId w:val="5"/>
+    <w:abstractNumId w:val="6"/>
   </w:num>
   <w:num w:numId="2">
     <w:abstractNumId w:val="2"/>
@@ -1107,11 +1311,14 @@
   <w:num w:numId="6">
     <w:abstractNumId w:val="4"/>
   </w:num>
+  <w:num w:numId="7">
+    <w:abstractNumId w:val="5"/>
+  </w:num>
 </w:numbering>
 </file>
 
 <file path=word/styles.xml><?xml version="1.0" encoding="utf-8"?>
-<w:styles xmlns:mc="http://schemas.openxmlformats.org/markup-compatibility/2006" xmlns:r="http://schemas.openxmlformats.org/officeDocument/2006/relationships" xmlns:w="http://schemas.openxmlformats.org/wordprocessingml/2006/main" xmlns:w14="http://schemas.microsoft.com/office/word/2010/wordml" mc:Ignorable="w14">
+<w:styles xmlns:mc="http://schemas.openxmlformats.org/markup-compatibility/2006" xmlns:r="http://schemas.openxmlformats.org/officeDocument/2006/relationships" xmlns:w="http://schemas.openxmlformats.org/wordprocessingml/2006/main" xmlns:w14="http://schemas.microsoft.com/office/word/2010/wordml" xmlns:w15="http://schemas.microsoft.com/office/word/2012/wordml" xmlns:w16cid="http://schemas.microsoft.com/office/word/2016/wordml/cid" xmlns:w16se="http://schemas.microsoft.com/office/word/2015/wordml/symex" mc:Ignorable="w14 w15 w16se w16cid">
   <w:docDefaults>
     <w:rPrDefault>
       <w:rPr>
@@ -1123,341 +1330,377 @@
     </w:rPrDefault>
     <w:pPrDefault/>
   </w:docDefaults>
-  <w:latentStyles w:defLockedState="0" w:defUIPriority="99" w:defSemiHidden="1" w:defUnhideWhenUsed="1" w:defQFormat="0" w:count="276">
-    <w:lsdException w:name="Normal" w:semiHidden="0" w:uiPriority="0" w:unhideWhenUsed="0" w:qFormat="1"/>
-    <w:lsdException w:name="heading 1" w:semiHidden="0" w:uiPriority="9" w:unhideWhenUsed="0" w:qFormat="1"/>
-    <w:lsdException w:name="heading 2" w:uiPriority="9" w:qFormat="1"/>
-    <w:lsdException w:name="heading 3" w:uiPriority="9" w:qFormat="1"/>
-    <w:lsdException w:name="heading 4" w:uiPriority="9" w:qFormat="1"/>
-    <w:lsdException w:name="heading 5" w:uiPriority="9" w:qFormat="1"/>
-    <w:lsdException w:name="heading 6" w:uiPriority="9" w:qFormat="1"/>
-    <w:lsdException w:name="heading 7" w:uiPriority="9" w:qFormat="1"/>
-    <w:lsdException w:name="heading 8" w:uiPriority="9" w:qFormat="1"/>
-    <w:lsdException w:name="heading 9" w:uiPriority="9" w:qFormat="1"/>
-    <w:lsdException w:name="toc 1" w:uiPriority="39"/>
-    <w:lsdException w:name="toc 2" w:uiPriority="39"/>
-    <w:lsdException w:name="toc 3" w:uiPriority="39"/>
-    <w:lsdException w:name="toc 4" w:uiPriority="39"/>
-    <w:lsdException w:name="toc 5" w:uiPriority="39"/>
-    <w:lsdException w:name="toc 6" w:uiPriority="39"/>
-    <w:lsdException w:name="toc 7" w:uiPriority="39"/>
-    <w:lsdException w:name="toc 8" w:uiPriority="39"/>
-    <w:lsdException w:name="toc 9" w:uiPriority="39"/>
-    <w:lsdException w:name="caption" w:uiPriority="35" w:qFormat="1"/>
-    <w:lsdException w:name="Title" w:semiHidden="0" w:uiPriority="10" w:unhideWhenUsed="0" w:qFormat="1"/>
-    <w:lsdException w:name="Default Paragraph Font" w:uiPriority="1"/>
-    <w:lsdException w:name="Subtitle" w:semiHidden="0" w:uiPriority="11" w:unhideWhenUsed="0" w:qFormat="1"/>
-    <w:lsdException w:name="Strong" w:semiHidden="0" w:uiPriority="22" w:unhideWhenUsed="0" w:qFormat="1"/>
-    <w:lsdException w:name="Emphasis" w:semiHidden="0" w:uiPriority="20" w:unhideWhenUsed="0" w:qFormat="1"/>
-    <w:lsdException w:name="Table Grid" w:semiHidden="0" w:uiPriority="59" w:unhideWhenUsed="0"/>
-    <w:lsdException w:name="Placeholder Text" w:unhideWhenUsed="0"/>
-    <w:lsdException w:name="No Spacing" w:uiPriority="1" w:unhideWhenUsed="0" w:qFormat="1"/>
-    <w:lsdException w:name="Light Shading" w:semiHidden="0" w:uiPriority="60" w:unhideWhenUsed="0"/>
-    <w:lsdException w:name="Light List" w:semiHidden="0" w:uiPriority="61" w:unhideWhenUsed="0"/>
-    <w:lsdException w:name="Light Grid" w:semiHidden="0" w:uiPriority="62" w:unhideWhenUsed="0"/>
-    <w:lsdException w:name="Medium Shading 1" w:semiHidden="0" w:uiPriority="63" w:unhideWhenUsed="0"/>
-    <w:lsdException w:name="Medium Shading 2" w:semiHidden="0" w:uiPriority="64" w:unhideWhenUsed="0"/>
-    <w:lsdException w:name="Medium List 1" w:semiHidden="0" w:uiPriority="65" w:unhideWhenUsed="0"/>
-    <w:lsdException w:name="Medium List 2" w:semiHidden="0" w:uiPriority="66" w:unhideWhenUsed="0"/>
-    <w:lsdException w:name="Medium Grid 1" w:semiHidden="0" w:uiPriority="67" w:unhideWhenUsed="0"/>
-    <w:lsdException w:name="Medium Grid 2" w:semiHidden="0" w:uiPriority="68" w:unhideWhenUsed="0"/>
-    <w:lsdException w:name="Medium Grid 3" w:semiHidden="0" w:uiPriority="69" w:unhideWhenUsed="0"/>
-    <w:lsdException w:name="Dark List" w:semiHidden="0" w:uiPriority="70" w:unhideWhenUsed="0"/>
-    <w:lsdException w:name="Colorful Shading" w:semiHidden="0" w:uiPriority="71" w:unhideWhenUsed="0"/>
-    <w:lsdException w:name="Colorful List" w:semiHidden="0" w:uiPriority="72" w:unhideWhenUsed="0"/>
-    <w:lsdException w:name="Colorful Grid" w:semiHidden="0" w:uiPriority="73" w:unhideWhenUsed="0"/>
-    <w:lsdException w:name="Light Shading Accent 1" w:semiHidden="0" w:uiPriority="60" w:unhideWhenUsed="0"/>
-    <w:lsdException w:name="Light List Accent 1" w:semiHidden="0" w:uiPriority="61" w:unhideWhenUsed="0"/>
-    <w:lsdException w:name="Light Grid Accent 1" w:semiHidden="0" w:uiPriority="62" w:unhideWhenUsed="0"/>
-    <w:lsdException w:name="Medium Shading 1 Accent 1" w:semiHidden="0" w:uiPriority="63" w:unhideWhenUsed="0"/>
-    <w:lsdException w:name="Medium Shading 2 Accent 1" w:semiHidden="0" w:uiPriority="64" w:unhideWhenUsed="0"/>
-    <w:lsdException w:name="Medium List 1 Accent 1" w:semiHidden="0" w:uiPriority="65" w:unhideWhenUsed="0"/>
-    <w:lsdException w:name="Revision" w:unhideWhenUsed="0"/>
-    <w:lsdException w:name="List Paragraph" w:semiHidden="0" w:uiPriority="34" w:unhideWhenUsed="0" w:qFormat="1"/>
-    <w:lsdException w:name="Quote" w:semiHidden="0" w:uiPriority="29" w:unhideWhenUsed="0" w:qFormat="1"/>
-    <w:lsdException w:name="Intense Quote" w:semiHidden="0" w:uiPriority="30" w:unhideWhenUsed="0" w:qFormat="1"/>
-    <w:lsdException w:name="Medium List 2 Accent 1" w:semiHidden="0" w:uiPriority="66" w:unhideWhenUsed="0"/>
-    <w:lsdException w:name="Medium Grid 1 Accent 1" w:semiHidden="0" w:uiPriority="67" w:unhideWhenUsed="0"/>
-    <w:lsdException w:name="Medium Grid 2 Accent 1" w:semiHidden="0" w:uiPriority="68" w:unhideWhenUsed="0"/>
-    <w:lsdException w:name="Medium Grid 3 Accent 1" w:semiHidden="0" w:uiPriority="69" w:unhideWhenUsed="0"/>
-    <w:lsdException w:name="Dark List Accent 1" w:semiHidden="0" w:uiPriority="70" w:unhideWhenUsed="0"/>
-    <w:lsdException w:name="Colorful Shading Accent 1" w:semiHidden="0" w:uiPriority="71" w:unhideWhenUsed="0"/>
-    <w:lsdException w:name="Colorful List Accent 1" w:semiHidden="0" w:uiPriority="72" w:unhideWhenUsed="0"/>
-    <w:lsdException w:name="Colorful Grid Accent 1" w:semiHidden="0" w:uiPriority="73" w:unhideWhenUsed="0"/>
-    <w:lsdException w:name="Light Shading Accent 2" w:semiHidden="0" w:uiPriority="60" w:unhideWhenUsed="0"/>
-    <w:lsdException w:name="Light List Accent 2" w:semiHidden="0" w:uiPriority="61" w:unhideWhenUsed="0"/>
-    <w:lsdException w:name="Light Grid Accent 2" w:semiHidden="0" w:uiPriority="62" w:unhideWhenUsed="0"/>
-    <w:lsdException w:name="Medium Shading 1 Accent 2" w:semiHidden="0" w:uiPriority="63" w:unhideWhenUsed="0"/>
-    <w:lsdException w:name="Medium Shading 2 Accent 2" w:semiHidden="0" w:uiPriority="64" w:unhideWhenUsed="0"/>
-    <w:lsdException w:name="Medium List 1 Accent 2" w:semiHidden="0" w:uiPriority="65" w:unhideWhenUsed="0"/>
-    <w:lsdException w:name="Medium List 2 Accent 2" w:semiHidden="0" w:uiPriority="66" w:unhideWhenUsed="0"/>
-    <w:lsdException w:name="Medium Grid 1 Accent 2" w:semiHidden="0" w:uiPriority="67" w:unhideWhenUsed="0"/>
-    <w:lsdException w:name="Medium Grid 2 Accent 2" w:semiHidden="0" w:uiPriority="68" w:unhideWhenUsed="0"/>
-    <w:lsdException w:name="Medium Grid 3 Accent 2" w:semiHidden="0" w:uiPriority="69" w:unhideWhenUsed="0"/>
-    <w:lsdException w:name="Dark List Accent 2" w:semiHidden="0" w:uiPriority="70" w:unhideWhenUsed="0"/>
-    <w:lsdException w:name="Colorful Shading Accent 2" w:semiHidden="0" w:uiPriority="71" w:unhideWhenUsed="0"/>
-    <w:lsdException w:name="Colorful List Accent 2" w:semiHidden="0" w:uiPriority="72" w:unhideWhenUsed="0"/>
-    <w:lsdException w:name="Colorful Grid Accent 2" w:semiHidden="0" w:uiPriority="73" w:unhideWhenUsed="0"/>
-    <w:lsdException w:name="Light Shading Accent 3" w:semiHidden="0" w:uiPriority="60" w:unhideWhenUsed="0"/>
-    <w:lsdException w:name="Light List Accent 3" w:semiHidden="0" w:uiPriority="61" w:unhideWhenUsed="0"/>
-    <w:lsdException w:name="Light Grid Accent 3" w:semiHidden="0" w:uiPriority="62" w:unhideWhenUsed="0"/>
-    <w:lsdException w:name="Medium Shading 1 Accent 3" w:semiHidden="0" w:uiPriority="63" w:unhideWhenUsed="0"/>
-    <w:lsdException w:name="Medium Shading 2 Accent 3" w:semiHidden="0" w:uiPriority="64" w:unhideWhenUsed="0"/>
-    <w:lsdException w:name="Medium List 1 Accent 3" w:semiHidden="0" w:uiPriority="65" w:unhideWhenUsed="0"/>
-    <w:lsdException w:name="Medium List 2 Accent 3" w:semiHidden="0" w:uiPriority="66" w:unhideWhenUsed="0"/>
-    <w:lsdException w:name="Medium Grid 1 Accent 3" w:semiHidden="0" w:uiPriority="67" w:unhideWhenUsed="0"/>
-    <w:lsdException w:name="Medium Grid 2 Accent 3" w:semiHidden="0" w:uiPriority="68" w:unhideWhenUsed="0"/>
-    <w:lsdException w:name="Medium Grid 3 Accent 3" w:semiHidden="0" w:uiPriority="69" w:unhideWhenUsed="0"/>
-    <w:lsdException w:name="Dark List Accent 3" w:semiHidden="0" w:uiPriority="70" w:unhideWhenUsed="0"/>
-    <w:lsdException w:name="Colorful Shading Accent 3" w:semiHidden="0" w:uiPriority="71" w:unhideWhenUsed="0"/>
-    <w:lsdException w:name="Colorful List Accent 3" w:semiHidden="0" w:uiPriority="72" w:unhideWhenUsed="0"/>
-    <w:lsdException w:name="Colorful Grid Accent 3" w:semiHidden="0" w:uiPriority="73" w:unhideWhenUsed="0"/>
-    <w:lsdException w:name="Light Shading Accent 4" w:semiHidden="0" w:uiPriority="60" w:unhideWhenUsed="0"/>
-    <w:lsdException w:name="Light List Accent 4" w:semiHidden="0" w:uiPriority="61" w:unhideWhenUsed="0"/>
-    <w:lsdException w:name="Light Grid Accent 4" w:semiHidden="0" w:uiPriority="62" w:unhideWhenUsed="0"/>
-    <w:lsdException w:name="Medium Shading 1 Accent 4" w:semiHidden="0" w:uiPriority="63" w:unhideWhenUsed="0"/>
-    <w:lsdException w:name="Medium Shading 2 Accent 4" w:semiHidden="0" w:uiPriority="64" w:unhideWhenUsed="0"/>
-    <w:lsdException w:name="Medium List 1 Accent 4" w:semiHidden="0" w:uiPriority="65" w:unhideWhenUsed="0"/>
-    <w:lsdException w:name="Medium List 2 Accent 4" w:semiHidden="0" w:uiPriority="66" w:unhideWhenUsed="0"/>
-    <w:lsdException w:name="Medium Grid 1 Accent 4" w:semiHidden="0" w:uiPriority="67" w:unhideWhenUsed="0"/>
-    <w:lsdException w:name="Medium Grid 2 Accent 4" w:semiHidden="0" w:uiPriority="68" w:unhideWhenUsed="0"/>
-    <w:lsdException w:name="Medium Grid 3 Accent 4" w:semiHidden="0" w:uiPriority="69" w:unhideWhenUsed="0"/>
-    <w:lsdException w:name="Dark List Accent 4" w:semiHidden="0" w:uiPriority="70" w:unhideWhenUsed="0"/>
-    <w:lsdException w:name="Colorful Shading Accent 4" w:semiHidden="0" w:uiPriority="71" w:unhideWhenUsed="0"/>
-    <w:lsdException w:name="Colorful List Accent 4" w:semiHidden="0" w:uiPriority="72" w:unhideWhenUsed="0"/>
-    <w:lsdException w:name="Colorful Grid Accent 4" w:semiHidden="0" w:uiPriority="73" w:unhideWhenUsed="0"/>
-    <w:lsdException w:name="Light Shading Accent 5" w:semiHidden="0" w:uiPriority="60" w:unhideWhenUsed="0"/>
-    <w:lsdException w:name="Light List Accent 5" w:semiHidden="0" w:uiPriority="61" w:unhideWhenUsed="0"/>
-    <w:lsdException w:name="Light Grid Accent 5" w:semiHidden="0" w:uiPriority="62" w:unhideWhenUsed="0"/>
-    <w:lsdException w:name="Medium Shading 1 Accent 5" w:semiHidden="0" w:uiPriority="63" w:unhideWhenUsed="0"/>
-    <w:lsdException w:name="Medium Shading 2 Accent 5" w:semiHidden="0" w:uiPriority="64" w:unhideWhenUsed="0"/>
-    <w:lsdException w:name="Medium List 1 Accent 5" w:semiHidden="0" w:uiPriority="65" w:unhideWhenUsed="0"/>
-    <w:lsdException w:name="Medium List 2 Accent 5" w:semiHidden="0" w:uiPriority="66" w:unhideWhenUsed="0"/>
-    <w:lsdException w:name="Medium Grid 1 Accent 5" w:semiHidden="0" w:uiPriority="67" w:unhideWhenUsed="0"/>
-    <w:lsdException w:name="Medium Grid 2 Accent 5" w:semiHidden="0" w:uiPriority="68" w:unhideWhenUsed="0"/>
-    <w:lsdException w:name="Medium Grid 3 Accent 5" w:semiHidden="0" w:uiPriority="69" w:unhideWhenUsed="0"/>
-    <w:lsdException w:name="Dark List Accent 5" w:semiHidden="0" w:uiPriority="70" w:unhideWhenUsed="0"/>
-    <w:lsdException w:name="Colorful Shading Accent 5" w:semiHidden="0" w:uiPriority="71" w:unhideWhenUsed="0"/>
-    <w:lsdException w:name="Colorful List Accent 5" w:semiHidden="0" w:uiPriority="72" w:unhideWhenUsed="0"/>
-    <w:lsdException w:name="Colorful Grid Accent 5" w:semiHidden="0" w:uiPriority="73" w:unhideWhenUsed="0"/>
-    <w:lsdException w:name="Light Shading Accent 6" w:semiHidden="0" w:uiPriority="60" w:unhideWhenUsed="0"/>
-    <w:lsdException w:name="Light List Accent 6" w:semiHidden="0" w:uiPriority="61" w:unhideWhenUsed="0"/>
-    <w:lsdException w:name="Light Grid Accent 6" w:semiHidden="0" w:uiPriority="62" w:unhideWhenUsed="0"/>
-    <w:lsdException w:name="Medium Shading 1 Accent 6" w:semiHidden="0" w:uiPriority="63" w:unhideWhenUsed="0"/>
-    <w:lsdException w:name="Medium Shading 2 Accent 6" w:semiHidden="0" w:uiPriority="64" w:unhideWhenUsed="0"/>
-    <w:lsdException w:name="Medium List 1 Accent 6" w:semiHidden="0" w:uiPriority="65" w:unhideWhenUsed="0"/>
-    <w:lsdException w:name="Medium List 2 Accent 6" w:semiHidden="0" w:uiPriority="66" w:unhideWhenUsed="0"/>
-    <w:lsdException w:name="Medium Grid 1 Accent 6" w:semiHidden="0" w:uiPriority="67" w:unhideWhenUsed="0"/>
-    <w:lsdException w:name="Medium Grid 2 Accent 6" w:semiHidden="0" w:uiPriority="68" w:unhideWhenUsed="0"/>
-    <w:lsdException w:name="Medium Grid 3 Accent 6" w:semiHidden="0" w:uiPriority="69" w:unhideWhenUsed="0"/>
-    <w:lsdException w:name="Dark List Accent 6" w:semiHidden="0" w:uiPriority="70" w:unhideWhenUsed="0"/>
-    <w:lsdException w:name="Colorful Shading Accent 6" w:semiHidden="0" w:uiPriority="71" w:unhideWhenUsed="0"/>
-    <w:lsdException w:name="Colorful List Accent 6" w:semiHidden="0" w:uiPriority="72" w:unhideWhenUsed="0"/>
-    <w:lsdException w:name="Colorful Grid Accent 6" w:semiHidden="0" w:uiPriority="73" w:unhideWhenUsed="0"/>
-    <w:lsdException w:name="Subtle Emphasis" w:semiHidden="0" w:uiPriority="19" w:unhideWhenUsed="0" w:qFormat="1"/>
-    <w:lsdException w:name="Intense Emphasis" w:semiHidden="0" w:uiPriority="21" w:unhideWhenUsed="0" w:qFormat="1"/>
-    <w:lsdException w:name="Subtle Reference" w:semiHidden="0" w:uiPriority="31" w:unhideWhenUsed="0" w:qFormat="1"/>
-    <w:lsdException w:name="Intense Reference" w:semiHidden="0" w:uiPriority="32" w:unhideWhenUsed="0" w:qFormat="1"/>
-    <w:lsdException w:name="Book Title" w:semiHidden="0" w:uiPriority="33" w:unhideWhenUsed="0" w:qFormat="1"/>
-    <w:lsdException w:name="Bibliography" w:uiPriority="37"/>
-    <w:lsdException w:name="TOC Heading" w:uiPriority="39" w:qFormat="1"/>
-  </w:latentStyles>
-  <w:style w:type="paragraph" w:default="1" w:styleId="Normal">
-    <w:name w:val="Normal"/>
-    <w:qFormat/>
-  </w:style>
-  <w:style w:type="character" w:default="1" w:styleId="DefaultParagraphFont">
-    <w:name w:val="Default Paragraph Font"/>
-    <w:uiPriority w:val="1"/>
-    <w:semiHidden/>
-    <w:unhideWhenUsed/>
-  </w:style>
-  <w:style w:type="table" w:default="1" w:styleId="TableNormal">
-    <w:name w:val="Normal Table"/>
-    <w:uiPriority w:val="99"/>
-    <w:semiHidden/>
-    <w:unhideWhenUsed/>
-    <w:tblPr>
-      <w:tblInd w:w="0" w:type="dxa"/>
-      <w:tblCellMar>
-        <w:top w:w="0" w:type="dxa"/>
-        <w:left w:w="108" w:type="dxa"/>
-        <w:bottom w:w="0" w:type="dxa"/>
-        <w:right w:w="108" w:type="dxa"/>
-      </w:tblCellMar>
-    </w:tblPr>
-  </w:style>
-  <w:style w:type="numbering" w:default="1" w:styleId="NoList">
-    <w:name w:val="No List"/>
-    <w:uiPriority w:val="99"/>
-    <w:semiHidden/>
-    <w:unhideWhenUsed/>
-  </w:style>
-  <w:style w:type="paragraph" w:styleId="ListParagraph">
-    <w:name w:val="List Paragraph"/>
-    <w:basedOn w:val="Normal"/>
-    <w:uiPriority w:val="34"/>
-    <w:qFormat/>
-    <w:rsid w:val="00DB0F1A"/>
-    <w:pPr>
-      <w:ind w:left="720"/>
-      <w:contextualSpacing/>
-    </w:pPr>
-  </w:style>
-</w:styles>
-</file>
-
-<file path=word/stylesWithEffects.xml><?xml version="1.0" encoding="utf-8"?>
-<w:styles xmlns:wpc="http://schemas.microsoft.com/office/word/2010/wordprocessingCanvas" xmlns:mo="http://schemas.microsoft.com/office/mac/office/2008/main" xmlns:mc="http://schemas.openxmlformats.org/markup-compatibility/2006" xmlns:mv="urn:schemas-microsoft-com:mac:vml" xmlns:o="urn:schemas-microsoft-com:office:office" xmlns:r="http://schemas.openxmlformats.org/officeDocument/2006/relationships" xmlns:m="http://schemas.openxmlformats.org/officeDocument/2006/math" xmlns:v="urn:schemas-microsoft-com:vml" xmlns:wp14="http://schemas.microsoft.com/office/word/2010/wordprocessingDrawing" xmlns:wp="http://schemas.openxmlformats.org/drawingml/2006/wordprocessingDrawing" xmlns:w10="urn:schemas-microsoft-com:office:word" xmlns:w="http://schemas.openxmlformats.org/wordprocessingml/2006/main" xmlns:w14="http://schemas.microsoft.com/office/word/2010/wordml" xmlns:wpg="http://schemas.microsoft.com/office/word/2010/wordprocessingGroup" xmlns:wpi="http://schemas.microsoft.com/office/word/2010/wordprocessingInk" xmlns:wne="http://schemas.microsoft.com/office/word/2006/wordml" xmlns:wps="http://schemas.microsoft.com/office/word/2010/wordprocessingShape" mc:Ignorable="w14 wp14">
-  <w:docDefaults>
-    <w:rPrDefault>
-      <w:rPr>
-        <w:rFonts w:asciiTheme="minorHAnsi" w:eastAsiaTheme="minorEastAsia" w:hAnsiTheme="minorHAnsi" w:cstheme="minorBidi"/>
-        <w:sz w:val="24"/>
-        <w:szCs w:val="24"/>
-        <w:lang w:val="en-US" w:eastAsia="en-US" w:bidi="ar-SA"/>
-      </w:rPr>
-    </w:rPrDefault>
-    <w:pPrDefault/>
-  </w:docDefaults>
-  <w:latentStyles w:defLockedState="0" w:defUIPriority="99" w:defSemiHidden="1" w:defUnhideWhenUsed="1" w:defQFormat="0" w:count="276">
-    <w:lsdException w:name="Normal" w:semiHidden="0" w:uiPriority="0" w:unhideWhenUsed="0" w:qFormat="1"/>
-    <w:lsdException w:name="heading 1" w:semiHidden="0" w:uiPriority="9" w:unhideWhenUsed="0" w:qFormat="1"/>
-    <w:lsdException w:name="heading 2" w:uiPriority="9" w:qFormat="1"/>
-    <w:lsdException w:name="heading 3" w:uiPriority="9" w:qFormat="1"/>
-    <w:lsdException w:name="heading 4" w:uiPriority="9" w:qFormat="1"/>
-    <w:lsdException w:name="heading 5" w:uiPriority="9" w:qFormat="1"/>
-    <w:lsdException w:name="heading 6" w:uiPriority="9" w:qFormat="1"/>
-    <w:lsdException w:name="heading 7" w:uiPriority="9" w:qFormat="1"/>
-    <w:lsdException w:name="heading 8" w:uiPriority="9" w:qFormat="1"/>
-    <w:lsdException w:name="heading 9" w:uiPriority="9" w:qFormat="1"/>
-    <w:lsdException w:name="toc 1" w:uiPriority="39"/>
-    <w:lsdException w:name="toc 2" w:uiPriority="39"/>
-    <w:lsdException w:name="toc 3" w:uiPriority="39"/>
-    <w:lsdException w:name="toc 4" w:uiPriority="39"/>
-    <w:lsdException w:name="toc 5" w:uiPriority="39"/>
-    <w:lsdException w:name="toc 6" w:uiPriority="39"/>
-    <w:lsdException w:name="toc 7" w:uiPriority="39"/>
-    <w:lsdException w:name="toc 8" w:uiPriority="39"/>
-    <w:lsdException w:name="toc 9" w:uiPriority="39"/>
-    <w:lsdException w:name="caption" w:uiPriority="35" w:qFormat="1"/>
-    <w:lsdException w:name="Title" w:semiHidden="0" w:uiPriority="10" w:unhideWhenUsed="0" w:qFormat="1"/>
-    <w:lsdException w:name="Default Paragraph Font" w:uiPriority="1"/>
-    <w:lsdException w:name="Subtitle" w:semiHidden="0" w:uiPriority="11" w:unhideWhenUsed="0" w:qFormat="1"/>
-    <w:lsdException w:name="Strong" w:semiHidden="0" w:uiPriority="22" w:unhideWhenUsed="0" w:qFormat="1"/>
-    <w:lsdException w:name="Emphasis" w:semiHidden="0" w:uiPriority="20" w:unhideWhenUsed="0" w:qFormat="1"/>
-    <w:lsdException w:name="Table Grid" w:semiHidden="0" w:uiPriority="59" w:unhideWhenUsed="0"/>
-    <w:lsdException w:name="Placeholder Text" w:unhideWhenUsed="0"/>
-    <w:lsdException w:name="No Spacing" w:uiPriority="1" w:unhideWhenUsed="0" w:qFormat="1"/>
-    <w:lsdException w:name="Light Shading" w:semiHidden="0" w:uiPriority="60" w:unhideWhenUsed="0"/>
-    <w:lsdException w:name="Light List" w:semiHidden="0" w:uiPriority="61" w:unhideWhenUsed="0"/>
-    <w:lsdException w:name="Light Grid" w:semiHidden="0" w:uiPriority="62" w:unhideWhenUsed="0"/>
-    <w:lsdException w:name="Medium Shading 1" w:semiHidden="0" w:uiPriority="63" w:unhideWhenUsed="0"/>
-    <w:lsdException w:name="Medium Shading 2" w:semiHidden="0" w:uiPriority="64" w:unhideWhenUsed="0"/>
-    <w:lsdException w:name="Medium List 1" w:semiHidden="0" w:uiPriority="65" w:unhideWhenUsed="0"/>
-    <w:lsdException w:name="Medium List 2" w:semiHidden="0" w:uiPriority="66" w:unhideWhenUsed="0"/>
-    <w:lsdException w:name="Medium Grid 1" w:semiHidden="0" w:uiPriority="67" w:unhideWhenUsed="0"/>
-    <w:lsdException w:name="Medium Grid 2" w:semiHidden="0" w:uiPriority="68" w:unhideWhenUsed="0"/>
-    <w:lsdException w:name="Medium Grid 3" w:semiHidden="0" w:uiPriority="69" w:unhideWhenUsed="0"/>
-    <w:lsdException w:name="Dark List" w:semiHidden="0" w:uiPriority="70" w:unhideWhenUsed="0"/>
-    <w:lsdException w:name="Colorful Shading" w:semiHidden="0" w:uiPriority="71" w:unhideWhenUsed="0"/>
-    <w:lsdException w:name="Colorful List" w:semiHidden="0" w:uiPriority="72" w:unhideWhenUsed="0"/>
-    <w:lsdException w:name="Colorful Grid" w:semiHidden="0" w:uiPriority="73" w:unhideWhenUsed="0"/>
-    <w:lsdException w:name="Light Shading Accent 1" w:semiHidden="0" w:uiPriority="60" w:unhideWhenUsed="0"/>
-    <w:lsdException w:name="Light List Accent 1" w:semiHidden="0" w:uiPriority="61" w:unhideWhenUsed="0"/>
-    <w:lsdException w:name="Light Grid Accent 1" w:semiHidden="0" w:uiPriority="62" w:unhideWhenUsed="0"/>
-    <w:lsdException w:name="Medium Shading 1 Accent 1" w:semiHidden="0" w:uiPriority="63" w:unhideWhenUsed="0"/>
-    <w:lsdException w:name="Medium Shading 2 Accent 1" w:semiHidden="0" w:uiPriority="64" w:unhideWhenUsed="0"/>
-    <w:lsdException w:name="Medium List 1 Accent 1" w:semiHidden="0" w:uiPriority="65" w:unhideWhenUsed="0"/>
-    <w:lsdException w:name="Revision" w:unhideWhenUsed="0"/>
-    <w:lsdException w:name="List Paragraph" w:semiHidden="0" w:uiPriority="34" w:unhideWhenUsed="0" w:qFormat="1"/>
-    <w:lsdException w:name="Quote" w:semiHidden="0" w:uiPriority="29" w:unhideWhenUsed="0" w:qFormat="1"/>
-    <w:lsdException w:name="Intense Quote" w:semiHidden="0" w:uiPriority="30" w:unhideWhenUsed="0" w:qFormat="1"/>
-    <w:lsdException w:name="Medium List 2 Accent 1" w:semiHidden="0" w:uiPriority="66" w:unhideWhenUsed="0"/>
-    <w:lsdException w:name="Medium Grid 1 Accent 1" w:semiHidden="0" w:uiPriority="67" w:unhideWhenUsed="0"/>
-    <w:lsdException w:name="Medium Grid 2 Accent 1" w:semiHidden="0" w:uiPriority="68" w:unhideWhenUsed="0"/>
-    <w:lsdException w:name="Medium Grid 3 Accent 1" w:semiHidden="0" w:uiPriority="69" w:unhideWhenUsed="0"/>
-    <w:lsdException w:name="Dark List Accent 1" w:semiHidden="0" w:uiPriority="70" w:unhideWhenUsed="0"/>
-    <w:lsdException w:name="Colorful Shading Accent 1" w:semiHidden="0" w:uiPriority="71" w:unhideWhenUsed="0"/>
-    <w:lsdException w:name="Colorful List Accent 1" w:semiHidden="0" w:uiPriority="72" w:unhideWhenUsed="0"/>
-    <w:lsdException w:name="Colorful Grid Accent 1" w:semiHidden="0" w:uiPriority="73" w:unhideWhenUsed="0"/>
-    <w:lsdException w:name="Light Shading Accent 2" w:semiHidden="0" w:uiPriority="60" w:unhideWhenUsed="0"/>
-    <w:lsdException w:name="Light List Accent 2" w:semiHidden="0" w:uiPriority="61" w:unhideWhenUsed="0"/>
-    <w:lsdException w:name="Light Grid Accent 2" w:semiHidden="0" w:uiPriority="62" w:unhideWhenUsed="0"/>
-    <w:lsdException w:name="Medium Shading 1 Accent 2" w:semiHidden="0" w:uiPriority="63" w:unhideWhenUsed="0"/>
-    <w:lsdException w:name="Medium Shading 2 Accent 2" w:semiHidden="0" w:uiPriority="64" w:unhideWhenUsed="0"/>
-    <w:lsdException w:name="Medium List 1 Accent 2" w:semiHidden="0" w:uiPriority="65" w:unhideWhenUsed="0"/>
-    <w:lsdException w:name="Medium List 2 Accent 2" w:semiHidden="0" w:uiPriority="66" w:unhideWhenUsed="0"/>
-    <w:lsdException w:name="Medium Grid 1 Accent 2" w:semiHidden="0" w:uiPriority="67" w:unhideWhenUsed="0"/>
-    <w:lsdException w:name="Medium Grid 2 Accent 2" w:semiHidden="0" w:uiPriority="68" w:unhideWhenUsed="0"/>
-    <w:lsdException w:name="Medium Grid 3 Accent 2" w:semiHidden="0" w:uiPriority="69" w:unhideWhenUsed="0"/>
-    <w:lsdException w:name="Dark List Accent 2" w:semiHidden="0" w:uiPriority="70" w:unhideWhenUsed="0"/>
-    <w:lsdException w:name="Colorful Shading Accent 2" w:semiHidden="0" w:uiPriority="71" w:unhideWhenUsed="0"/>
-    <w:lsdException w:name="Colorful List Accent 2" w:semiHidden="0" w:uiPriority="72" w:unhideWhenUsed="0"/>
-    <w:lsdException w:name="Colorful Grid Accent 2" w:semiHidden="0" w:uiPriority="73" w:unhideWhenUsed="0"/>
-    <w:lsdException w:name="Light Shading Accent 3" w:semiHidden="0" w:uiPriority="60" w:unhideWhenUsed="0"/>
-    <w:lsdException w:name="Light List Accent 3" w:semiHidden="0" w:uiPriority="61" w:unhideWhenUsed="0"/>
-    <w:lsdException w:name="Light Grid Accent 3" w:semiHidden="0" w:uiPriority="62" w:unhideWhenUsed="0"/>
-    <w:lsdException w:name="Medium Shading 1 Accent 3" w:semiHidden="0" w:uiPriority="63" w:unhideWhenUsed="0"/>
-    <w:lsdException w:name="Medium Shading 2 Accent 3" w:semiHidden="0" w:uiPriority="64" w:unhideWhenUsed="0"/>
-    <w:lsdException w:name="Medium List 1 Accent 3" w:semiHidden="0" w:uiPriority="65" w:unhideWhenUsed="0"/>
-    <w:lsdException w:name="Medium List 2 Accent 3" w:semiHidden="0" w:uiPriority="66" w:unhideWhenUsed="0"/>
-    <w:lsdException w:name="Medium Grid 1 Accent 3" w:semiHidden="0" w:uiPriority="67" w:unhideWhenUsed="0"/>
-    <w:lsdException w:name="Medium Grid 2 Accent 3" w:semiHidden="0" w:uiPriority="68" w:unhideWhenUsed="0"/>
-    <w:lsdException w:name="Medium Grid 3 Accent 3" w:semiHidden="0" w:uiPriority="69" w:unhideWhenUsed="0"/>
-    <w:lsdException w:name="Dark List Accent 3" w:semiHidden="0" w:uiPriority="70" w:unhideWhenUsed="0"/>
-    <w:lsdException w:name="Colorful Shading Accent 3" w:semiHidden="0" w:uiPriority="71" w:unhideWhenUsed="0"/>
-    <w:lsdException w:name="Colorful List Accent 3" w:semiHidden="0" w:uiPriority="72" w:unhideWhenUsed="0"/>
-    <w:lsdException w:name="Colorful Grid Accent 3" w:semiHidden="0" w:uiPriority="73" w:unhideWhenUsed="0"/>
-    <w:lsdException w:name="Light Shading Accent 4" w:semiHidden="0" w:uiPriority="60" w:unhideWhenUsed="0"/>
-    <w:lsdException w:name="Light List Accent 4" w:semiHidden="0" w:uiPriority="61" w:unhideWhenUsed="0"/>
-    <w:lsdException w:name="Light Grid Accent 4" w:semiHidden="0" w:uiPriority="62" w:unhideWhenUsed="0"/>
-    <w:lsdException w:name="Medium Shading 1 Accent 4" w:semiHidden="0" w:uiPriority="63" w:unhideWhenUsed="0"/>
-    <w:lsdException w:name="Medium Shading 2 Accent 4" w:semiHidden="0" w:uiPriority="64" w:unhideWhenUsed="0"/>
-    <w:lsdException w:name="Medium List 1 Accent 4" w:semiHidden="0" w:uiPriority="65" w:unhideWhenUsed="0"/>
-    <w:lsdException w:name="Medium List 2 Accent 4" w:semiHidden="0" w:uiPriority="66" w:unhideWhenUsed="0"/>
-    <w:lsdException w:name="Medium Grid 1 Accent 4" w:semiHidden="0" w:uiPriority="67" w:unhideWhenUsed="0"/>
-    <w:lsdException w:name="Medium Grid 2 Accent 4" w:semiHidden="0" w:uiPriority="68" w:unhideWhenUsed="0"/>
-    <w:lsdException w:name="Medium Grid 3 Accent 4" w:semiHidden="0" w:uiPriority="69" w:unhideWhenUsed="0"/>
-    <w:lsdException w:name="Dark List Accent 4" w:semiHidden="0" w:uiPriority="70" w:unhideWhenUsed="0"/>
-    <w:lsdException w:name="Colorful Shading Accent 4" w:semiHidden="0" w:uiPriority="71" w:unhideWhenUsed="0"/>
-    <w:lsdException w:name="Colorful List Accent 4" w:semiHidden="0" w:uiPriority="72" w:unhideWhenUsed="0"/>
-    <w:lsdException w:name="Colorful Grid Accent 4" w:semiHidden="0" w:uiPriority="73" w:unhideWhenUsed="0"/>
-    <w:lsdException w:name="Light Shading Accent 5" w:semiHidden="0" w:uiPriority="60" w:unhideWhenUsed="0"/>
-    <w:lsdException w:name="Light List Accent 5" w:semiHidden="0" w:uiPriority="61" w:unhideWhenUsed="0"/>
-    <w:lsdException w:name="Light Grid Accent 5" w:semiHidden="0" w:uiPriority="62" w:unhideWhenUsed="0"/>
-    <w:lsdException w:name="Medium Shading 1 Accent 5" w:semiHidden="0" w:uiPriority="63" w:unhideWhenUsed="0"/>
-    <w:lsdException w:name="Medium Shading 2 Accent 5" w:semiHidden="0" w:uiPriority="64" w:unhideWhenUsed="0"/>
-    <w:lsdException w:name="Medium List 1 Accent 5" w:semiHidden="0" w:uiPriority="65" w:unhideWhenUsed="0"/>
-    <w:lsdException w:name="Medium List 2 Accent 5" w:semiHidden="0" w:uiPriority="66" w:unhideWhenUsed="0"/>
-    <w:lsdException w:name="Medium Grid 1 Accent 5" w:semiHidden="0" w:uiPriority="67" w:unhideWhenUsed="0"/>
-    <w:lsdException w:name="Medium Grid 2 Accent 5" w:semiHidden="0" w:uiPriority="68" w:unhideWhenUsed="0"/>
-    <w:lsdException w:name="Medium Grid 3 Accent 5" w:semiHidden="0" w:uiPriority="69" w:unhideWhenUsed="0"/>
-    <w:lsdException w:name="Dark List Accent 5" w:semiHidden="0" w:uiPriority="70" w:unhideWhenUsed="0"/>
-    <w:lsdException w:name="Colorful Shading Accent 5" w:semiHidden="0" w:uiPriority="71" w:unhideWhenUsed="0"/>
-    <w:lsdException w:name="Colorful List Accent 5" w:semiHidden="0" w:uiPriority="72" w:unhideWhenUsed="0"/>
-    <w:lsdException w:name="Colorful Grid Accent 5" w:semiHidden="0" w:uiPriority="73" w:unhideWhenUsed="0"/>
-    <w:lsdException w:name="Light Shading Accent 6" w:semiHidden="0" w:uiPriority="60" w:unhideWhenUsed="0"/>
-    <w:lsdException w:name="Light List Accent 6" w:semiHidden="0" w:uiPriority="61" w:unhideWhenUsed="0"/>
-    <w:lsdException w:name="Light Grid Accent 6" w:semiHidden="0" w:uiPriority="62" w:unhideWhenUsed="0"/>
-    <w:lsdException w:name="Medium Shading 1 Accent 6" w:semiHidden="0" w:uiPriority="63" w:unhideWhenUsed="0"/>
-    <w:lsdException w:name="Medium Shading 2 Accent 6" w:semiHidden="0" w:uiPriority="64" w:unhideWhenUsed="0"/>
-    <w:lsdException w:name="Medium List 1 Accent 6" w:semiHidden="0" w:uiPriority="65" w:unhideWhenUsed="0"/>
-    <w:lsdException w:name="Medium List 2 Accent 6" w:semiHidden="0" w:uiPriority="66" w:unhideWhenUsed="0"/>
-    <w:lsdException w:name="Medium Grid 1 Accent 6" w:semiHidden="0" w:uiPriority="67" w:unhideWhenUsed="0"/>
-    <w:lsdException w:name="Medium Grid 2 Accent 6" w:semiHidden="0" w:uiPriority="68" w:unhideWhenUsed="0"/>
-    <w:lsdException w:name="Medium Grid 3 Accent 6" w:semiHidden="0" w:uiPriority="69" w:unhideWhenUsed="0"/>
-    <w:lsdException w:name="Dark List Accent 6" w:semiHidden="0" w:uiPriority="70" w:unhideWhenUsed="0"/>
-    <w:lsdException w:name="Colorful Shading Accent 6" w:semiHidden="0" w:uiPriority="71" w:unhideWhenUsed="0"/>
-    <w:lsdException w:name="Colorful List Accent 6" w:semiHidden="0" w:uiPriority="72" w:unhideWhenUsed="0"/>
-    <w:lsdException w:name="Colorful Grid Accent 6" w:semiHidden="0" w:uiPriority="73" w:unhideWhenUsed="0"/>
-    <w:lsdException w:name="Subtle Emphasis" w:semiHidden="0" w:uiPriority="19" w:unhideWhenUsed="0" w:qFormat="1"/>
-    <w:lsdException w:name="Intense Emphasis" w:semiHidden="0" w:uiPriority="21" w:unhideWhenUsed="0" w:qFormat="1"/>
-    <w:lsdException w:name="Subtle Reference" w:semiHidden="0" w:uiPriority="31" w:unhideWhenUsed="0" w:qFormat="1"/>
-    <w:lsdException w:name="Intense Reference" w:semiHidden="0" w:uiPriority="32" w:unhideWhenUsed="0" w:qFormat="1"/>
-    <w:lsdException w:name="Book Title" w:semiHidden="0" w:uiPriority="33" w:unhideWhenUsed="0" w:qFormat="1"/>
-    <w:lsdException w:name="Bibliography" w:uiPriority="37"/>
-    <w:lsdException w:name="TOC Heading" w:uiPriority="39" w:qFormat="1"/>
+  <w:latentStyles w:defLockedState="0" w:defUIPriority="99" w:defSemiHidden="0" w:defUnhideWhenUsed="0" w:defQFormat="0" w:count="375">
+    <w:lsdException w:name="Normal" w:uiPriority="0" w:qFormat="1"/>
+    <w:lsdException w:name="heading 1" w:uiPriority="9" w:qFormat="1"/>
+    <w:lsdException w:name="heading 2" w:semiHidden="1" w:uiPriority="9" w:unhideWhenUsed="1" w:qFormat="1"/>
+    <w:lsdException w:name="heading 3" w:semiHidden="1" w:uiPriority="9" w:unhideWhenUsed="1" w:qFormat="1"/>
+    <w:lsdException w:name="heading 4" w:semiHidden="1" w:uiPriority="9" w:unhideWhenUsed="1" w:qFormat="1"/>
+    <w:lsdException w:name="heading 5" w:semiHidden="1" w:uiPriority="9" w:unhideWhenUsed="1" w:qFormat="1"/>
+    <w:lsdException w:name="heading 6" w:semiHidden="1" w:uiPriority="9" w:unhideWhenUsed="1" w:qFormat="1"/>
+    <w:lsdException w:name="heading 7" w:semiHidden="1" w:uiPriority="9" w:unhideWhenUsed="1" w:qFormat="1"/>
+    <w:lsdException w:name="heading 8" w:semiHidden="1" w:uiPriority="9" w:unhideWhenUsed="1" w:qFormat="1"/>
+    <w:lsdException w:name="heading 9" w:semiHidden="1" w:uiPriority="9" w:unhideWhenUsed="1" w:qFormat="1"/>
+    <w:lsdException w:name="index 1" w:semiHidden="1" w:unhideWhenUsed="1"/>
+    <w:lsdException w:name="index 2" w:semiHidden="1" w:unhideWhenUsed="1"/>
+    <w:lsdException w:name="index 3" w:semiHidden="1" w:unhideWhenUsed="1"/>
+    <w:lsdException w:name="index 4" w:semiHidden="1" w:unhideWhenUsed="1"/>
+    <w:lsdException w:name="index 5" w:semiHidden="1" w:unhideWhenUsed="1"/>
+    <w:lsdException w:name="index 6" w:semiHidden="1" w:unhideWhenUsed="1"/>
+    <w:lsdException w:name="index 7" w:semiHidden="1" w:unhideWhenUsed="1"/>
+    <w:lsdException w:name="index 8" w:semiHidden="1" w:unhideWhenUsed="1"/>
+    <w:lsdException w:name="index 9" w:semiHidden="1" w:unhideWhenUsed="1"/>
+    <w:lsdException w:name="toc 1" w:semiHidden="1" w:uiPriority="39" w:unhideWhenUsed="1"/>
+    <w:lsdException w:name="toc 2" w:semiHidden="1" w:uiPriority="39" w:unhideWhenUsed="1"/>
+    <w:lsdException w:name="toc 3" w:semiHidden="1" w:uiPriority="39" w:unhideWhenUsed="1"/>
+    <w:lsdException w:name="toc 4" w:semiHidden="1" w:uiPriority="39" w:unhideWhenUsed="1"/>
+    <w:lsdException w:name="toc 5" w:semiHidden="1" w:uiPriority="39" w:unhideWhenUsed="1"/>
+    <w:lsdException w:name="toc 6" w:semiHidden="1" w:uiPriority="39" w:unhideWhenUsed="1"/>
+    <w:lsdException w:name="toc 7" w:semiHidden="1" w:uiPriority="39" w:unhideWhenUsed="1"/>
+    <w:lsdException w:name="toc 8" w:semiHidden="1" w:uiPriority="39" w:unhideWhenUsed="1"/>
+    <w:lsdException w:name="toc 9" w:semiHidden="1" w:uiPriority="39" w:unhideWhenUsed="1"/>
+    <w:lsdException w:name="Normal Indent" w:semiHidden="1" w:unhideWhenUsed="1"/>
+    <w:lsdException w:name="footnote text" w:semiHidden="1" w:unhideWhenUsed="1"/>
+    <w:lsdException w:name="annotation text" w:semiHidden="1" w:unhideWhenUsed="1"/>
+    <w:lsdException w:name="header" w:semiHidden="1" w:unhideWhenUsed="1"/>
+    <w:lsdException w:name="footer" w:semiHidden="1" w:unhideWhenUsed="1"/>
+    <w:lsdException w:name="index heading" w:semiHidden="1" w:unhideWhenUsed="1"/>
+    <w:lsdException w:name="caption" w:semiHidden="1" w:uiPriority="35" w:unhideWhenUsed="1" w:qFormat="1"/>
+    <w:lsdException w:name="table of figures" w:semiHidden="1" w:unhideWhenUsed="1"/>
+    <w:lsdException w:name="envelope address" w:semiHidden="1" w:unhideWhenUsed="1"/>
+    <w:lsdException w:name="envelope return" w:semiHidden="1" w:unhideWhenUsed="1"/>
+    <w:lsdException w:name="footnote reference" w:semiHidden="1" w:unhideWhenUsed="1"/>
+    <w:lsdException w:name="annotation reference" w:semiHidden="1" w:unhideWhenUsed="1"/>
+    <w:lsdException w:name="line number" w:semiHidden="1" w:unhideWhenUsed="1"/>
+    <w:lsdException w:name="page number" w:semiHidden="1" w:unhideWhenUsed="1"/>
+    <w:lsdException w:name="endnote reference" w:semiHidden="1" w:unhideWhenUsed="1"/>
+    <w:lsdException w:name="endnote text" w:semiHidden="1" w:unhideWhenUsed="1"/>
+    <w:lsdException w:name="table of authorities" w:semiHidden="1" w:unhideWhenUsed="1"/>
+    <w:lsdException w:name="macro" w:semiHidden="1" w:unhideWhenUsed="1"/>
+    <w:lsdException w:name="toa heading" w:semiHidden="1" w:unhideWhenUsed="1"/>
+    <w:lsdException w:name="List" w:semiHidden="1" w:unhideWhenUsed="1"/>
+    <w:lsdException w:name="List Bullet" w:semiHidden="1" w:unhideWhenUsed="1"/>
+    <w:lsdException w:name="List Number" w:semiHidden="1" w:unhideWhenUsed="1"/>
+    <w:lsdException w:name="List 2" w:semiHidden="1" w:unhideWhenUsed="1"/>
+    <w:lsdException w:name="List 3" w:semiHidden="1" w:unhideWhenUsed="1"/>
+    <w:lsdException w:name="List 4" w:semiHidden="1" w:unhideWhenUsed="1"/>
+    <w:lsdException w:name="List 5" w:semiHidden="1" w:unhideWhenUsed="1"/>
+    <w:lsdException w:name="List Bullet 2" w:semiHidden="1" w:unhideWhenUsed="1"/>
+    <w:lsdException w:name="List Bullet 3" w:semiHidden="1" w:unhideWhenUsed="1"/>
+    <w:lsdException w:name="List Bullet 4" w:semiHidden="1" w:unhideWhenUsed="1"/>
+    <w:lsdException w:name="List Bullet 5" w:semiHidden="1" w:unhideWhenUsed="1"/>
+    <w:lsdException w:name="List Number 2" w:semiHidden="1" w:unhideWhenUsed="1"/>
+    <w:lsdException w:name="List Number 3" w:semiHidden="1" w:unhideWhenUsed="1"/>
+    <w:lsdException w:name="List Number 4" w:semiHidden="1" w:unhideWhenUsed="1"/>
+    <w:lsdException w:name="List Number 5" w:semiHidden="1" w:unhideWhenUsed="1"/>
+    <w:lsdException w:name="Title" w:uiPriority="10" w:qFormat="1"/>
+    <w:lsdException w:name="Closing" w:semiHidden="1" w:unhideWhenUsed="1"/>
+    <w:lsdException w:name="Signature" w:semiHidden="1" w:unhideWhenUsed="1"/>
+    <w:lsdException w:name="Default Paragraph Font" w:semiHidden="1" w:uiPriority="1" w:unhideWhenUsed="1"/>
+    <w:lsdException w:name="Body Text" w:semiHidden="1" w:unhideWhenUsed="1"/>
+    <w:lsdException w:name="Body Text Indent" w:semiHidden="1" w:unhideWhenUsed="1"/>
+    <w:lsdException w:name="List Continue" w:semiHidden="1" w:unhideWhenUsed="1"/>
+    <w:lsdException w:name="List Continue 2" w:semiHidden="1" w:unhideWhenUsed="1"/>
+    <w:lsdException w:name="List Continue 3" w:semiHidden="1" w:unhideWhenUsed="1"/>
+    <w:lsdException w:name="List Continue 4" w:semiHidden="1" w:unhideWhenUsed="1"/>
+    <w:lsdException w:name="List Continue 5" w:semiHidden="1" w:unhideWhenUsed="1"/>
+    <w:lsdException w:name="Message Header" w:semiHidden="1" w:unhideWhenUsed="1"/>
+    <w:lsdException w:name="Subtitle" w:uiPriority="11" w:qFormat="1"/>
+    <w:lsdException w:name="Salutation" w:semiHidden="1" w:unhideWhenUsed="1"/>
+    <w:lsdException w:name="Date" w:semiHidden="1" w:unhideWhenUsed="1"/>
+    <w:lsdException w:name="Body Text First Indent" w:semiHidden="1" w:unhideWhenUsed="1"/>
+    <w:lsdException w:name="Body Text First Indent 2" w:semiHidden="1" w:unhideWhenUsed="1"/>
+    <w:lsdException w:name="Note Heading" w:semiHidden="1" w:unhideWhenUsed="1"/>
+    <w:lsdException w:name="Body Text 2" w:semiHidden="1" w:unhideWhenUsed="1"/>
+    <w:lsdException w:name="Body Text 3" w:semiHidden="1" w:unhideWhenUsed="1"/>
+    <w:lsdException w:name="Body Text Indent 2" w:semiHidden="1" w:unhideWhenUsed="1"/>
+    <w:lsdException w:name="Body Text Indent 3" w:semiHidden="1" w:unhideWhenUsed="1"/>
+    <w:lsdException w:name="Block Text" w:semiHidden="1" w:unhideWhenUsed="1"/>
+    <w:lsdException w:name="Hyperlink" w:semiHidden="1" w:unhideWhenUsed="1"/>
+    <w:lsdException w:name="FollowedHyperlink" w:semiHidden="1" w:unhideWhenUsed="1"/>
+    <w:lsdException w:name="Strong" w:uiPriority="22" w:qFormat="1"/>
+    <w:lsdException w:name="Emphasis" w:uiPriority="20" w:qFormat="1"/>
+    <w:lsdException w:name="Document Map" w:semiHidden="1" w:unhideWhenUsed="1"/>
+    <w:lsdException w:name="Plain Text" w:semiHidden="1" w:unhideWhenUsed="1"/>
+    <w:lsdException w:name="E-mail Signature" w:semiHidden="1" w:unhideWhenUsed="1"/>
+    <w:lsdException w:name="HTML Top of Form" w:semiHidden="1" w:unhideWhenUsed="1"/>
+    <w:lsdException w:name="HTML Bottom of Form" w:semiHidden="1" w:unhideWhenUsed="1"/>
+    <w:lsdException w:name="Normal (Web)" w:semiHidden="1" w:unhideWhenUsed="1"/>
+    <w:lsdException w:name="HTML Acronym" w:semiHidden="1" w:unhideWhenUsed="1"/>
+    <w:lsdException w:name="HTML Address" w:semiHidden="1" w:unhideWhenUsed="1"/>
+    <w:lsdException w:name="HTML Cite" w:semiHidden="1" w:unhideWhenUsed="1"/>
+    <w:lsdException w:name="HTML Code" w:semiHidden="1" w:unhideWhenUsed="1"/>
+    <w:lsdException w:name="HTML Definition" w:semiHidden="1" w:unhideWhenUsed="1"/>
+    <w:lsdException w:name="HTML Keyboard" w:semiHidden="1" w:unhideWhenUsed="1"/>
+    <w:lsdException w:name="HTML Preformatted" w:semiHidden="1" w:unhideWhenUsed="1"/>
+    <w:lsdException w:name="HTML Sample" w:semiHidden="1" w:unhideWhenUsed="1"/>
+    <w:lsdException w:name="HTML Typewriter" w:semiHidden="1" w:unhideWhenUsed="1"/>
+    <w:lsdException w:name="HTML Variable" w:semiHidden="1" w:unhideWhenUsed="1"/>
+    <w:lsdException w:name="Normal Table" w:semiHidden="1" w:unhideWhenUsed="1"/>
+    <w:lsdException w:name="annotation subject" w:semiHidden="1" w:unhideWhenUsed="1"/>
+    <w:lsdException w:name="No List" w:semiHidden="1" w:unhideWhenUsed="1"/>
+    <w:lsdException w:name="Outline List 1" w:semiHidden="1" w:unhideWhenUsed="1"/>
+    <w:lsdException w:name="Outline List 2" w:semiHidden="1" w:unhideWhenUsed="1"/>
+    <w:lsdException w:name="Outline List 3" w:semiHidden="1" w:unhideWhenUsed="1"/>
+    <w:lsdException w:name="Table Simple 1" w:semiHidden="1" w:unhideWhenUsed="1"/>
+    <w:lsdException w:name="Table Simple 2" w:semiHidden="1" w:unhideWhenUsed="1"/>
+    <w:lsdException w:name="Table Simple 3" w:semiHidden="1" w:unhideWhenUsed="1"/>
+    <w:lsdException w:name="Table Classic 1" w:semiHidden="1" w:unhideWhenUsed="1"/>
+    <w:lsdException w:name="Table Classic 2" w:semiHidden="1" w:unhideWhenUsed="1"/>
+    <w:lsdException w:name="Table Classic 3" w:semiHidden="1" w:unhideWhenUsed="1"/>
+    <w:lsdException w:name="Table Classic 4" w:semiHidden="1" w:unhideWhenUsed="1"/>
+    <w:lsdException w:name="Table Colorful 1" w:semiHidden="1" w:unhideWhenUsed="1"/>
+    <w:lsdException w:name="Table Colorful 2" w:semiHidden="1" w:unhideWhenUsed="1"/>
+    <w:lsdException w:name="Table Colorful 3" w:semiHidden="1" w:unhideWhenUsed="1"/>
+    <w:lsdException w:name="Table Columns 1" w:semiHidden="1" w:unhideWhenUsed="1"/>
+    <w:lsdException w:name="Table Columns 2" w:semiHidden="1" w:unhideWhenUsed="1"/>
+    <w:lsdException w:name="Table Columns 3" w:semiHidden="1" w:unhideWhenUsed="1"/>
+    <w:lsdException w:name="Table Columns 4" w:semiHidden="1" w:unhideWhenUsed="1"/>
+    <w:lsdException w:name="Table Columns 5" w:semiHidden="1" w:unhideWhenUsed="1"/>
+    <w:lsdException w:name="Table Grid 1" w:semiHidden="1" w:unhideWhenUsed="1"/>
+    <w:lsdException w:name="Table Grid 2" w:semiHidden="1" w:unhideWhenUsed="1"/>
+    <w:lsdException w:name="Table Grid 3" w:semiHidden="1" w:unhideWhenUsed="1"/>
+    <w:lsdException w:name="Table Grid 4" w:semiHidden="1" w:unhideWhenUsed="1"/>
+    <w:lsdException w:name="Table Grid 5" w:semiHidden="1" w:unhideWhenUsed="1"/>
+    <w:lsdException w:name="Table Grid 6" w:semiHidden="1" w:unhideWhenUsed="1"/>
+    <w:lsdException w:name="Table Grid 7" w:semiHidden="1" w:unhideWhenUsed="1"/>
+    <w:lsdException w:name="Table Grid 8" w:semiHidden="1" w:unhideWhenUsed="1"/>
+    <w:lsdException w:name="Table List 1" w:semiHidden="1" w:unhideWhenUsed="1"/>
+    <w:lsdException w:name="Table List 2" w:semiHidden="1" w:unhideWhenUsed="1"/>
+    <w:lsdException w:name="Table List 3" w:semiHidden="1" w:unhideWhenUsed="1"/>
+    <w:lsdException w:name="Table List 4" w:semiHidden="1" w:unhideWhenUsed="1"/>
+    <w:lsdException w:name="Table List 5" w:semiHidden="1" w:unhideWhenUsed="1"/>
+    <w:lsdException w:name="Table List 6" w:semiHidden="1" w:unhideWhenUsed="1"/>
+    <w:lsdException w:name="Table List 7" w:semiHidden="1" w:unhideWhenUsed="1"/>
+    <w:lsdException w:name="Table List 8" w:semiHidden="1" w:unhideWhenUsed="1"/>
+    <w:lsdException w:name="Table 3D effects 1" w:semiHidden="1" w:unhideWhenUsed="1"/>
+    <w:lsdException w:name="Table 3D effects 2" w:semiHidden="1" w:unhideWhenUsed="1"/>
+    <w:lsdException w:name="Table 3D effects 3" w:semiHidden="1" w:unhideWhenUsed="1"/>
+    <w:lsdException w:name="Table Contemporary" w:semiHidden="1" w:unhideWhenUsed="1"/>
+    <w:lsdException w:name="Table Elegant" w:semiHidden="1" w:unhideWhenUsed="1"/>
+    <w:lsdException w:name="Table Professional" w:semiHidden="1" w:unhideWhenUsed="1"/>
+    <w:lsdException w:name="Table Subtle 1" w:semiHidden="1" w:unhideWhenUsed="1"/>
+    <w:lsdException w:name="Table Subtle 2" w:semiHidden="1" w:unhideWhenUsed="1"/>
+    <w:lsdException w:name="Table Web 1" w:semiHidden="1" w:unhideWhenUsed="1"/>
+    <w:lsdException w:name="Table Web 2" w:semiHidden="1" w:unhideWhenUsed="1"/>
+    <w:lsdException w:name="Table Web 3" w:semiHidden="1" w:unhideWhenUsed="1"/>
+    <w:lsdException w:name="Balloon Text" w:semiHidden="1" w:unhideWhenUsed="1"/>
+    <w:lsdException w:name="Table Grid" w:uiPriority="59"/>
+    <w:lsdException w:name="Table Theme" w:semiHidden="1" w:unhideWhenUsed="1"/>
+    <w:lsdException w:name="Placeholder Text" w:semiHidden="1"/>
+    <w:lsdException w:name="No Spacing" w:uiPriority="1" w:qFormat="1"/>
+    <w:lsdException w:name="Light Shading" w:uiPriority="60"/>
+    <w:lsdException w:name="Light List" w:uiPriority="61"/>
+    <w:lsdException w:name="Light Grid" w:uiPriority="62"/>
+    <w:lsdException w:name="Medium Shading 1" w:uiPriority="63"/>
+    <w:lsdException w:name="Medium Shading 2" w:uiPriority="64"/>
+    <w:lsdException w:name="Medium List 1" w:uiPriority="65"/>
+    <w:lsdException w:name="Medium List 2" w:uiPriority="66"/>
+    <w:lsdException w:name="Medium Grid 1" w:uiPriority="67"/>
+    <w:lsdException w:name="Medium Grid 2" w:uiPriority="68"/>
+    <w:lsdException w:name="Medium Grid 3" w:uiPriority="69"/>
+    <w:lsdException w:name="Dark List" w:uiPriority="70"/>
+    <w:lsdException w:name="Colorful Shading" w:uiPriority="71"/>
+    <w:lsdException w:name="Colorful List" w:uiPriority="72"/>
+    <w:lsdException w:name="Colorful Grid" w:uiPriority="73"/>
+    <w:lsdException w:name="Light Shading Accent 1" w:uiPriority="60"/>
+    <w:lsdException w:name="Light List Accent 1" w:uiPriority="61"/>
+    <w:lsdException w:name="Light Grid Accent 1" w:uiPriority="62"/>
+    <w:lsdException w:name="Medium Shading 1 Accent 1" w:uiPriority="63"/>
+    <w:lsdException w:name="Medium Shading 2 Accent 1" w:uiPriority="64"/>
+    <w:lsdException w:name="Medium List 1 Accent 1" w:uiPriority="65"/>
+    <w:lsdException w:name="Revision" w:semiHidden="1"/>
+    <w:lsdException w:name="List Paragraph" w:uiPriority="34" w:qFormat="1"/>
+    <w:lsdException w:name="Quote" w:uiPriority="29" w:qFormat="1"/>
+    <w:lsdException w:name="Intense Quote" w:uiPriority="30" w:qFormat="1"/>
+    <w:lsdException w:name="Medium List 2 Accent 1" w:uiPriority="66"/>
+    <w:lsdException w:name="Medium Grid 1 Accent 1" w:uiPriority="67"/>
+    <w:lsdException w:name="Medium Grid 2 Accent 1" w:uiPriority="68"/>
+    <w:lsdException w:name="Medium Grid 3 Accent 1" w:uiPriority="69"/>
+    <w:lsdException w:name="Dark List Accent 1" w:uiPriority="70"/>
+    <w:lsdException w:name="Colorful Shading Accent 1" w:uiPriority="71"/>
+    <w:lsdException w:name="Colorful List Accent 1" w:uiPriority="72"/>
+    <w:lsdException w:name="Colorful Grid Accent 1" w:uiPriority="73"/>
+    <w:lsdException w:name="Light Shading Accent 2" w:uiPriority="60"/>
+    <w:lsdException w:name="Light List Accent 2" w:uiPriority="61"/>
+    <w:lsdException w:name="Light Grid Accent 2" w:uiPriority="62"/>
+    <w:lsdException w:name="Medium Shading 1 Accent 2" w:uiPriority="63"/>
+    <w:lsdException w:name="Medium Shading 2 Accent 2" w:uiPriority="64"/>
+    <w:lsdException w:name="Medium List 1 Accent 2" w:uiPriority="65"/>
+    <w:lsdException w:name="Medium List 2 Accent 2" w:uiPriority="66"/>
+    <w:lsdException w:name="Medium Grid 1 Accent 2" w:uiPriority="67"/>
+    <w:lsdException w:name="Medium Grid 2 Accent 2" w:uiPriority="68"/>
+    <w:lsdException w:name="Medium Grid 3 Accent 2" w:uiPriority="69"/>
+    <w:lsdException w:name="Dark List Accent 2" w:uiPriority="70"/>
+    <w:lsdException w:name="Colorful Shading Accent 2" w:uiPriority="71"/>
+    <w:lsdException w:name="Colorful List Accent 2" w:uiPriority="72"/>
+    <w:lsdException w:name="Colorful Grid Accent 2" w:uiPriority="73"/>
+    <w:lsdException w:name="Light Shading Accent 3" w:uiPriority="60"/>
+    <w:lsdException w:name="Light List Accent 3" w:uiPriority="61"/>
+    <w:lsdException w:name="Light Grid Accent 3" w:uiPriority="62"/>
+    <w:lsdException w:name="Medium Shading 1 Accent 3" w:uiPriority="63"/>
+    <w:lsdException w:name="Medium Shading 2 Accent 3" w:uiPriority="64"/>
+    <w:lsdException w:name="Medium List 1 Accent 3" w:uiPriority="65"/>
+    <w:lsdException w:name="Medium List 2 Accent 3" w:uiPriority="66"/>
+    <w:lsdException w:name="Medium Grid 1 Accent 3" w:uiPriority="67"/>
+    <w:lsdException w:name="Medium Grid 2 Accent 3" w:uiPriority="68"/>
+    <w:lsdException w:name="Medium Grid 3 Accent 3" w:uiPriority="69"/>
+    <w:lsdException w:name="Dark List Accent 3" w:uiPriority="70"/>
+    <w:lsdException w:name="Colorful Shading Accent 3" w:uiPriority="71"/>
+    <w:lsdException w:name="Colorful List Accent 3" w:uiPriority="72"/>
+    <w:lsdException w:name="Colorful Grid Accent 3" w:uiPriority="73"/>
+    <w:lsdException w:name="Light Shading Accent 4" w:uiPriority="60"/>
+    <w:lsdException w:name="Light List Accent 4" w:uiPriority="61"/>
+    <w:lsdException w:name="Light Grid Accent 4" w:uiPriority="62"/>
+    <w:lsdException w:name="Medium Shading 1 Accent 4" w:uiPriority="63"/>
+    <w:lsdException w:name="Medium Shading 2 Accent 4" w:uiPriority="64"/>
+    <w:lsdException w:name="Medium List 1 Accent 4" w:uiPriority="65"/>
+    <w:lsdException w:name="Medium List 2 Accent 4" w:uiPriority="66"/>
+    <w:lsdException w:name="Medium Grid 1 Accent 4" w:uiPriority="67"/>
+    <w:lsdException w:name="Medium Grid 2 Accent 4" w:uiPriority="68"/>
+    <w:lsdException w:name="Medium Grid 3 Accent 4" w:uiPriority="69"/>
+    <w:lsdException w:name="Dark List Accent 4" w:uiPriority="70"/>
+    <w:lsdException w:name="Colorful Shading Accent 4" w:uiPriority="71"/>
+    <w:lsdException w:name="Colorful List Accent 4" w:uiPriority="72"/>
+    <w:lsdException w:name="Colorful Grid Accent 4" w:uiPriority="73"/>
+    <w:lsdException w:name="Light Shading Accent 5" w:uiPriority="60"/>
+    <w:lsdException w:name="Light List Accent 5" w:uiPriority="61"/>
+    <w:lsdException w:name="Light Grid Accent 5" w:uiPriority="62"/>
+    <w:lsdException w:name="Medium Shading 1 Accent 5" w:uiPriority="63"/>
+    <w:lsdException w:name="Medium Shading 2 Accent 5" w:uiPriority="64"/>
+    <w:lsdException w:name="Medium List 1 Accent 5" w:uiPriority="65"/>
+    <w:lsdException w:name="Medium List 2 Accent 5" w:uiPriority="66"/>
+    <w:lsdException w:name="Medium Grid 1 Accent 5" w:uiPriority="67"/>
+    <w:lsdException w:name="Medium Grid 2 Accent 5" w:uiPriority="68"/>
+    <w:lsdException w:name="Medium Grid 3 Accent 5" w:uiPriority="69"/>
+    <w:lsdException w:name="Dark List Accent 5" w:uiPriority="70"/>
+    <w:lsdException w:name="Colorful Shading Accent 5" w:uiPriority="71"/>
+    <w:lsdException w:name="Colorful List Accent 5" w:uiPriority="72"/>
+    <w:lsdException w:name="Colorful Grid Accent 5" w:uiPriority="73"/>
+    <w:lsdException w:name="Light Shading Accent 6" w:uiPriority="60"/>
+    <w:lsdException w:name="Light List Accent 6" w:uiPriority="61"/>
+    <w:lsdException w:name="Light Grid Accent 6" w:uiPriority="62"/>
+    <w:lsdException w:name="Medium Shading 1 Accent 6" w:uiPriority="63"/>
+    <w:lsdException w:name="Medium Shading 2 Accent 6" w:uiPriority="64"/>
+    <w:lsdException w:name="Medium List 1 Accent 6" w:uiPriority="65"/>
+    <w:lsdException w:name="Medium List 2 Accent 6" w:uiPriority="66"/>
+    <w:lsdException w:name="Medium Grid 1 Accent 6" w:uiPriority="67"/>
+    <w:lsdException w:name="Medium Grid 2 Accent 6" w:uiPriority="68"/>
+    <w:lsdException w:name="Medium Grid 3 Accent 6" w:uiPriority="69"/>
+    <w:lsdException w:name="Dark List Accent 6" w:uiPriority="70"/>
+    <w:lsdException w:name="Colorful Shading Accent 6" w:uiPriority="71"/>
+    <w:lsdException w:name="Colorful List Accent 6" w:uiPriority="72"/>
+    <w:lsdException w:name="Colorful Grid Accent 6" w:uiPriority="73"/>
+    <w:lsdException w:name="Subtle Emphasis" w:uiPriority="19" w:qFormat="1"/>
+    <w:lsdException w:name="Intense Emphasis" w:uiPriority="21" w:qFormat="1"/>
+    <w:lsdException w:name="Subtle Reference" w:uiPriority="31" w:qFormat="1"/>
+    <w:lsdException w:name="Intense Reference" w:uiPriority="32" w:qFormat="1"/>
+    <w:lsdException w:name="Book Title" w:uiPriority="33" w:qFormat="1"/>
+    <w:lsdException w:name="Bibliography" w:semiHidden="1" w:uiPriority="37" w:unhideWhenUsed="1"/>
+    <w:lsdException w:name="TOC Heading" w:semiHidden="1" w:uiPriority="39" w:unhideWhenUsed="1" w:qFormat="1"/>
+    <w:lsdException w:name="Grid Table Light" w:semiHidden="1" w:unhideWhenUsed="1"/>
+    <w:lsdException w:name="Grid Table 1 Light" w:semiHidden="1" w:unhideWhenUsed="1"/>
+    <w:lsdException w:name="Grid Table 2" w:semiHidden="1" w:unhideWhenUsed="1"/>
+    <w:lsdException w:name="Grid Table 3" w:semiHidden="1" w:unhideWhenUsed="1"/>
+    <w:lsdException w:name="Grid Table 4" w:uiPriority="49"/>
+    <w:lsdException w:name="Grid Table 5 Dark" w:uiPriority="50"/>
+    <w:lsdException w:name="Grid Table 6 Colorful" w:uiPriority="51"/>
+    <w:lsdException w:name="Grid Table 7 Colorful" w:uiPriority="52"/>
+    <w:lsdException w:name="Grid Table 1 Light Accent 1" w:uiPriority="46"/>
+    <w:lsdException w:name="Grid Table 2 Accent 1" w:uiPriority="47"/>
+    <w:lsdException w:name="Grid Table 3 Accent 1" w:uiPriority="48"/>
+    <w:lsdException w:name="Grid Table 4 Accent 1" w:uiPriority="49"/>
+    <w:lsdException w:name="Grid Table 5 Dark Accent 1" w:uiPriority="50"/>
+    <w:lsdException w:name="Grid Table 6 Colorful Accent 1" w:uiPriority="51"/>
+    <w:lsdException w:name="Grid Table 7 Colorful Accent 1" w:uiPriority="52"/>
+    <w:lsdException w:name="Grid Table 1 Light Accent 2" w:uiPriority="46"/>
+    <w:lsdException w:name="Grid Table 2 Accent 2" w:uiPriority="47"/>
+    <w:lsdException w:name="Grid Table 3 Accent 2" w:uiPriority="48"/>
+    <w:lsdException w:name="Grid Table 4 Accent 2" w:uiPriority="49"/>
+    <w:lsdException w:name="Grid Table 5 Dark Accent 2" w:uiPriority="50"/>
+    <w:lsdException w:name="Grid Table 6 Colorful Accent 2" w:uiPriority="51"/>
+    <w:lsdException w:name="Grid Table 7 Colorful Accent 2" w:uiPriority="52"/>
+    <w:lsdException w:name="Grid Table 1 Light Accent 3" w:uiPriority="46"/>
+    <w:lsdException w:name="Grid Table 2 Accent 3" w:uiPriority="47"/>
+    <w:lsdException w:name="Grid Table 3 Accent 3" w:uiPriority="48"/>
+    <w:lsdException w:name="Grid Table 4 Accent 3" w:uiPriority="49"/>
+    <w:lsdException w:name="Grid Table 5 Dark Accent 3" w:uiPriority="50"/>
+    <w:lsdException w:name="Grid Table 6 Colorful Accent 3" w:uiPriority="51"/>
+    <w:lsdException w:name="Grid Table 7 Colorful Accent 3" w:uiPriority="52"/>
+    <w:lsdException w:name="Grid Table 1 Light Accent 4" w:uiPriority="46"/>
+    <w:lsdException w:name="Grid Table 2 Accent 4" w:uiPriority="47"/>
+    <w:lsdException w:name="Grid Table 3 Accent 4" w:uiPriority="48"/>
+    <w:lsdException w:name="Grid Table 4 Accent 4" w:uiPriority="49"/>
+    <w:lsdException w:name="Grid Table 5 Dark Accent 4" w:uiPriority="50"/>
+    <w:lsdException w:name="Grid Table 6 Colorful Accent 4" w:uiPriority="51"/>
+    <w:lsdException w:name="Grid Table 7 Colorful Accent 4" w:uiPriority="52"/>
+    <w:lsdException w:name="Grid Table 1 Light Accent 5" w:uiPriority="46"/>
+    <w:lsdException w:name="Grid Table 2 Accent 5" w:uiPriority="47"/>
+    <w:lsdException w:name="Grid Table 3 Accent 5" w:uiPriority="48"/>
+    <w:lsdException w:name="Grid Table 4 Accent 5" w:uiPriority="49"/>
+    <w:lsdException w:name="Grid Table 5 Dark Accent 5" w:uiPriority="50"/>
+    <w:lsdException w:name="Grid Table 6 Colorful Accent 5" w:uiPriority="51"/>
+    <w:lsdException w:name="Grid Table 7 Colorful Accent 5" w:uiPriority="52"/>
+    <w:lsdException w:name="Grid Table 1 Light Accent 6" w:uiPriority="46"/>
+    <w:lsdException w:name="Grid Table 2 Accent 6" w:uiPriority="47"/>
+    <w:lsdException w:name="Grid Table 3 Accent 6" w:uiPriority="48"/>
+    <w:lsdException w:name="Grid Table 4 Accent 6" w:uiPriority="49"/>
+    <w:lsdException w:name="Grid Table 5 Dark Accent 6" w:uiPriority="50"/>
+    <w:lsdException w:name="Grid Table 6 Colorful Accent 6" w:uiPriority="51"/>
+    <w:lsdException w:name="Grid Table 7 Colorful Accent 6" w:uiPriority="52"/>
+    <w:lsdException w:name="List Table 1 Light" w:uiPriority="46"/>
+    <w:lsdException w:name="List Table 2" w:uiPriority="47"/>
+    <w:lsdException w:name="List Table 3" w:uiPriority="48"/>
+    <w:lsdException w:name="List Table 4" w:uiPriority="49"/>
+    <w:lsdException w:name="List Table 5 Dark" w:uiPriority="50"/>
+    <w:lsdException w:name="List Table 6 Colorful" w:uiPriority="51"/>
+    <w:lsdException w:name="List Table 7 Colorful" w:uiPriority="52"/>
+    <w:lsdException w:name="List Table 1 Light Accent 1" w:uiPriority="46"/>
+    <w:lsdException w:name="List Table 2 Accent 1" w:uiPriority="47"/>
+    <w:lsdException w:name="List Table 3 Accent 1" w:uiPriority="48"/>
+    <w:lsdException w:name="List Table 4 Accent 1" w:uiPriority="49"/>
+    <w:lsdException w:name="List Table 5 Dark Accent 1" w:uiPriority="50"/>
+    <w:lsdException w:name="List Table 6 Colorful Accent 1" w:uiPriority="51"/>
+    <w:lsdException w:name="List Table 7 Colorful Accent 1" w:uiPriority="52"/>
+    <w:lsdException w:name="List Table 1 Light Accent 2" w:uiPriority="46"/>
+    <w:lsdException w:name="List Table 2 Accent 2" w:uiPriority="47"/>
+    <w:lsdException w:name="List Table 3 Accent 2" w:uiPriority="48"/>
+    <w:lsdException w:name="List Table 4 Accent 2" w:uiPriority="49"/>
+    <w:lsdException w:name="List Table 5 Dark Accent 2" w:uiPriority="50"/>
+    <w:lsdException w:name="List Table 6 Colorful Accent 2" w:uiPriority="51"/>
+    <w:lsdException w:name="List Table 7 Colorful Accent 2" w:uiPriority="52"/>
+    <w:lsdException w:name="List Table 1 Light Accent 3" w:uiPriority="46"/>
+    <w:lsdException w:name="List Table 2 Accent 3" w:uiPriority="47"/>
+    <w:lsdException w:name="List Table 3 Accent 3" w:uiPriority="48"/>
+    <w:lsdException w:name="List Table 4 Accent 3" w:uiPriority="49"/>
+    <w:lsdException w:name="List Table 5 Dark Accent 3" w:uiPriority="50"/>
+    <w:lsdException w:name="List Table 6 Colorful Accent 3" w:uiPriority="51"/>
+    <w:lsdException w:name="List Table 7 Colorful Accent 3" w:uiPriority="52"/>
+    <w:lsdException w:name="List Table 1 Light Accent 4" w:uiPriority="46"/>
+    <w:lsdException w:name="List Table 2 Accent 4" w:uiPriority="47"/>
+    <w:lsdException w:name="List Table 3 Accent 4" w:uiPriority="48"/>
+    <w:lsdException w:name="List Table 4 Accent 4" w:uiPriority="49"/>
+    <w:lsdException w:name="List Table 5 Dark Accent 4" w:uiPriority="50"/>
+    <w:lsdException w:name="List Table 6 Colorful Accent 4" w:uiPriority="51"/>
+    <w:lsdException w:name="List Table 7 Colorful Accent 4" w:uiPriority="52"/>
+    <w:lsdException w:name="List Table 1 Light Accent 5" w:uiPriority="46"/>
+    <w:lsdException w:name="List Table 2 Accent 5" w:uiPriority="47"/>
+    <w:lsdException w:name="List Table 3 Accent 5" w:uiPriority="48"/>
+    <w:lsdException w:name="List Table 4 Accent 5" w:uiPriority="49"/>
+    <w:lsdException w:name="List Table 5 Dark Accent 5" w:uiPriority="50"/>
+    <w:lsdException w:name="List Table 6 Colorful Accent 5" w:uiPriority="51"/>
+    <w:lsdException w:name="List Table 7 Colorful Accent 5" w:uiPriority="52"/>
+    <w:lsdException w:name="List Table 1 Light Accent 6" w:uiPriority="46"/>
+    <w:lsdException w:name="List Table 2 Accent 6" w:uiPriority="47"/>
+    <w:lsdException w:name="List Table 3 Accent 6" w:uiPriority="48"/>
+    <w:lsdException w:name="List Table 4 Accent 6" w:uiPriority="49"/>
+    <w:lsdException w:name="List Table 5 Dark Accent 6" w:uiPriority="50"/>
+    <w:lsdException w:name="List Table 6 Colorful Accent 6" w:uiPriority="51"/>
+    <w:lsdException w:name="List Table 7 Colorful Accent 6" w:uiPriority="52"/>
+    <w:lsdException w:name="Mention" w:semiHidden="1" w:unhideWhenUsed="1"/>
+    <w:lsdException w:name="Smart Hyperlink" w:semiHidden="1" w:unhideWhenUsed="1"/>
+    <w:lsdException w:name="Hashtag" w:semiHidden="1" w:unhideWhenUsed="1"/>
+    <w:lsdException w:name="Unresolved Mention" w:semiHidden="1" w:unhideWhenUsed="1"/>
   </w:latentStyles>
   <w:style w:type="paragraph" w:default="1" w:styleId="Normal">
     <w:name w:val="Normal"/>

</xml_diff>